<commit_message>
Un po' di lavoro
</commit_message>
<xml_diff>
--- a/Tutorato UniPD/Tutor Didattico e Informativo/2024-2025/Computability - 1° Sem/Meeting 9 - 18.12/Lesson/Lesson's notes - PC written.docx
+++ b/Tutorato UniPD/Tutor Didattico e Informativo/2024-2025/Computability - 1° Sem/Meeting 9 - 18.12/Lesson/Lesson's notes - PC written.docx
@@ -987,24 +987,80 @@
           <w:lang w:val="en-US"/>
         </w:rPr>
       </w:pPr>
+    </w:p>
+    <w:p>
+      <w:pPr>
+        <w:rPr>
+          <w:lang w:val="en-US"/>
+        </w:rPr>
+      </w:pPr>
+    </w:p>
+    <w:p>
+      <w:pPr>
+        <w:rPr>
+          <w:lang w:val="en-US"/>
+        </w:rPr>
+      </w:pPr>
+    </w:p>
+    <w:p>
+      <w:pPr>
+        <w:rPr>
+          <w:lang w:val="en-US"/>
+        </w:rPr>
+      </w:pPr>
+    </w:p>
+    <w:p>
+      <w:pPr>
+        <w:rPr>
+          <w:lang w:val="en-US"/>
+        </w:rPr>
+      </w:pPr>
+    </w:p>
+    <w:p>
+      <w:pPr>
+        <w:rPr>
+          <w:lang w:val="en-US"/>
+        </w:rPr>
+      </w:pPr>
+    </w:p>
+    <w:p>
+      <w:pPr>
+        <w:rPr>
+          <w:lang w:val="en-US"/>
+        </w:rPr>
+      </w:pPr>
+    </w:p>
+    <w:p>
+      <w:pPr>
+        <w:rPr>
+          <w:lang w:val="en-US"/>
+        </w:rPr>
+      </w:pPr>
+    </w:p>
+    <w:p>
+      <w:pPr>
+        <w:rPr>
+          <w:lang w:val="en-US"/>
+        </w:rPr>
+      </w:pPr>
       <w:r>
         <w:rPr>
           <w:noProof/>
           <w:lang w:val="en-US"/>
         </w:rPr>
         <w:drawing>
-          <wp:anchor distT="0" distB="0" distL="114300" distR="114300" simplePos="0" relativeHeight="251675648" behindDoc="0" locked="0" layoutInCell="1" allowOverlap="1" wp14:anchorId="0515104C" wp14:editId="557A2B54">
+          <wp:anchor distT="0" distB="0" distL="114300" distR="114300" simplePos="0" relativeHeight="251716608" behindDoc="0" locked="0" layoutInCell="1" allowOverlap="1" wp14:anchorId="1731E713" wp14:editId="358FE8B7">
             <wp:simplePos x="0" y="0"/>
             <wp:positionH relativeFrom="column">
-              <wp:posOffset>377190</wp:posOffset>
+              <wp:posOffset>407678</wp:posOffset>
             </wp:positionH>
             <wp:positionV relativeFrom="paragraph">
-              <wp:posOffset>2654300</wp:posOffset>
+              <wp:posOffset>291333</wp:posOffset>
             </wp:positionV>
-            <wp:extent cx="5586730" cy="3100583"/>
-            <wp:effectExtent l="0" t="0" r="0" b="5080"/>
+            <wp:extent cx="5400040" cy="1133475"/>
+            <wp:effectExtent l="0" t="0" r="0" b="9525"/>
             <wp:wrapSquare wrapText="bothSides"/>
-            <wp:docPr id="885094755" name="Immagine 1" descr="Immagine che contiene testo, schermata, Carattere, documento&#10;&#10;Descrizione generata automaticamente"/>
+            <wp:docPr id="635630396" name="Immagine 1" descr="Immagine che contiene testo, ricevuta, Carattere, bianco&#10;&#10;Descrizione generata automaticamente"/>
             <wp:cNvGraphicFramePr>
               <a:graphicFrameLocks xmlns:a="http://schemas.openxmlformats.org/drawingml/2006/main" noChangeAspect="1"/>
             </wp:cNvGraphicFramePr>
@@ -1012,7 +1068,7 @@
               <a:graphicData uri="http://schemas.openxmlformats.org/drawingml/2006/picture">
                 <pic:pic xmlns:pic="http://schemas.openxmlformats.org/drawingml/2006/picture">
                   <pic:nvPicPr>
-                    <pic:cNvPr id="885094755" name="Immagine 1" descr="Immagine che contiene testo, schermata, Carattere, documento&#10;&#10;Descrizione generata automaticamente"/>
+                    <pic:cNvPr id="635630396" name="Immagine 1" descr="Immagine che contiene testo, ricevuta, Carattere, bianco&#10;&#10;Descrizione generata automaticamente"/>
                     <pic:cNvPicPr/>
                   </pic:nvPicPr>
                   <pic:blipFill>
@@ -1024,7 +1080,7 @@
                   <pic:spPr>
                     <a:xfrm>
                       <a:off x="0" y="0"/>
-                      <a:ext cx="5586730" cy="3100583"/>
+                      <a:ext cx="5400040" cy="1133475"/>
                     </a:xfrm>
                     <a:prstGeom prst="rect">
                       <a:avLst/>
@@ -1042,97 +1098,164 @@
           </wp:anchor>
         </w:drawing>
       </w:r>
-    </w:p>
-    <w:p>
-      <w:pPr>
-        <w:rPr>
-          <w:lang w:val="en-US"/>
-        </w:rPr>
-      </w:pPr>
-    </w:p>
-    <w:p>
-      <w:pPr>
-        <w:rPr>
-          <w:lang w:val="en-US"/>
-        </w:rPr>
-      </w:pPr>
-    </w:p>
-    <w:p>
-      <w:pPr>
-        <w:rPr>
-          <w:lang w:val="en-US"/>
-        </w:rPr>
-      </w:pPr>
-    </w:p>
-    <w:p>
-      <w:pPr>
-        <w:rPr>
-          <w:lang w:val="en-US"/>
-        </w:rPr>
-      </w:pPr>
-    </w:p>
-    <w:p>
-      <w:pPr>
-        <w:rPr>
-          <w:lang w:val="en-US"/>
-        </w:rPr>
-      </w:pPr>
-    </w:p>
-    <w:p>
-      <w:pPr>
-        <w:rPr>
-          <w:lang w:val="en-US"/>
-        </w:rPr>
-      </w:pPr>
-    </w:p>
-    <w:p>
-      <w:pPr>
-        <w:rPr>
-          <w:lang w:val="en-US"/>
-        </w:rPr>
-      </w:pPr>
-    </w:p>
-    <w:p>
-      <w:pPr>
-        <w:rPr>
-          <w:lang w:val="en-US"/>
-        </w:rPr>
-      </w:pPr>
-    </w:p>
-    <w:p>
-      <w:pPr>
-        <w:rPr>
-          <w:lang w:val="en-US"/>
-        </w:rPr>
-      </w:pPr>
-    </w:p>
-    <w:p>
-      <w:pPr>
-        <w:rPr>
-          <w:lang w:val="en-US"/>
-        </w:rPr>
-      </w:pPr>
-    </w:p>
-    <w:p>
-      <w:pPr>
-        <w:rPr>
-          <w:lang w:val="en-US"/>
-        </w:rPr>
-      </w:pPr>
-    </w:p>
-    <w:p>
-      <w:pPr>
-        <w:rPr>
-          <w:lang w:val="en-US"/>
-        </w:rPr>
-      </w:pPr>
-    </w:p>
-    <w:p>
-      <w:pPr>
-        <w:rPr>
-          <w:lang w:val="en-US"/>
-        </w:rPr>
-      </w:pPr>
+      <w:r>
+        <w:rPr>
+          <w:lang w:val="en-US"/>
+        </w:rPr>
+        <w:t>Consider some real examples (exercises):</w:t>
+      </w:r>
+    </w:p>
+    <w:p>
+      <w:pPr>
+        <w:rPr>
+          <w:lang w:val="en-US"/>
+        </w:rPr>
+      </w:pPr>
+    </w:p>
+    <w:p>
+      <w:pPr>
+        <w:rPr>
+          <w:lang w:val="en-US"/>
+        </w:rPr>
+      </w:pPr>
+    </w:p>
+    <w:p>
+      <w:pPr>
+        <w:rPr>
+          <w:lang w:val="en-US"/>
+        </w:rPr>
+      </w:pPr>
+    </w:p>
+    <w:p>
+      <w:pPr>
+        <w:rPr>
+          <w:lang w:val="en-US"/>
+        </w:rPr>
+      </w:pPr>
+    </w:p>
+    <w:p>
+      <w:pPr>
+        <w:rPr>
+          <w:lang w:val="en-US"/>
+        </w:rPr>
+      </w:pPr>
+      <w:r>
+        <w:rPr>
+          <w:noProof/>
+          <w:lang w:val="en-US"/>
+        </w:rPr>
+        <w:drawing>
+          <wp:anchor distT="0" distB="0" distL="114300" distR="114300" simplePos="0" relativeHeight="251722752" behindDoc="0" locked="0" layoutInCell="1" allowOverlap="1" wp14:anchorId="39674B5C" wp14:editId="3A884475">
+            <wp:simplePos x="0" y="0"/>
+            <wp:positionH relativeFrom="column">
+              <wp:posOffset>1702220</wp:posOffset>
+            </wp:positionH>
+            <wp:positionV relativeFrom="paragraph">
+              <wp:posOffset>130216</wp:posOffset>
+            </wp:positionV>
+            <wp:extent cx="2961640" cy="701675"/>
+            <wp:effectExtent l="0" t="0" r="0" b="3175"/>
+            <wp:wrapSquare wrapText="bothSides"/>
+            <wp:docPr id="1190914543" name="Immagine 1" descr="Immagine che contiene testo, Carattere, calligrafia, bianco&#10;&#10;Descrizione generata automaticamente"/>
+            <wp:cNvGraphicFramePr>
+              <a:graphicFrameLocks xmlns:a="http://schemas.openxmlformats.org/drawingml/2006/main" noChangeAspect="1"/>
+            </wp:cNvGraphicFramePr>
+            <a:graphic xmlns:a="http://schemas.openxmlformats.org/drawingml/2006/main">
+              <a:graphicData uri="http://schemas.openxmlformats.org/drawingml/2006/picture">
+                <pic:pic xmlns:pic="http://schemas.openxmlformats.org/drawingml/2006/picture">
+                  <pic:nvPicPr>
+                    <pic:cNvPr id="1190914543" name="Immagine 1" descr="Immagine che contiene testo, Carattere, calligrafia, bianco&#10;&#10;Descrizione generata automaticamente"/>
+                    <pic:cNvPicPr/>
+                  </pic:nvPicPr>
+                  <pic:blipFill>
+                    <a:blip r:embed="rId15"/>
+                    <a:stretch>
+                      <a:fillRect/>
+                    </a:stretch>
+                  </pic:blipFill>
+                  <pic:spPr>
+                    <a:xfrm>
+                      <a:off x="0" y="0"/>
+                      <a:ext cx="2961640" cy="701675"/>
+                    </a:xfrm>
+                    <a:prstGeom prst="rect">
+                      <a:avLst/>
+                    </a:prstGeom>
+                  </pic:spPr>
+                </pic:pic>
+              </a:graphicData>
+            </a:graphic>
+            <wp14:sizeRelH relativeFrom="margin">
+              <wp14:pctWidth>0</wp14:pctWidth>
+            </wp14:sizeRelH>
+            <wp14:sizeRelV relativeFrom="margin">
+              <wp14:pctHeight>0</wp14:pctHeight>
+            </wp14:sizeRelV>
+          </wp:anchor>
+        </w:drawing>
+      </w:r>
+    </w:p>
+    <w:p>
+      <w:pPr>
+        <w:rPr>
+          <w:lang w:val="en-US"/>
+        </w:rPr>
+      </w:pPr>
+      <w:r>
+        <w:rPr>
+          <w:noProof/>
+          <w:lang w:val="en-US"/>
+        </w:rPr>
+        <w:drawing>
+          <wp:anchor distT="0" distB="0" distL="114300" distR="114300" simplePos="0" relativeHeight="251720704" behindDoc="0" locked="0" layoutInCell="1" allowOverlap="1" wp14:anchorId="0D98B44F" wp14:editId="498D739D">
+            <wp:simplePos x="0" y="0"/>
+            <wp:positionH relativeFrom="column">
+              <wp:posOffset>353011</wp:posOffset>
+            </wp:positionH>
+            <wp:positionV relativeFrom="paragraph">
+              <wp:posOffset>743643</wp:posOffset>
+            </wp:positionV>
+            <wp:extent cx="5454650" cy="419100"/>
+            <wp:effectExtent l="0" t="0" r="0" b="0"/>
+            <wp:wrapSquare wrapText="bothSides"/>
+            <wp:docPr id="2072979480" name="Immagine 1"/>
+            <wp:cNvGraphicFramePr>
+              <a:graphicFrameLocks xmlns:a="http://schemas.openxmlformats.org/drawingml/2006/main" noChangeAspect="1"/>
+            </wp:cNvGraphicFramePr>
+            <a:graphic xmlns:a="http://schemas.openxmlformats.org/drawingml/2006/main">
+              <a:graphicData uri="http://schemas.openxmlformats.org/drawingml/2006/picture">
+                <pic:pic xmlns:pic="http://schemas.openxmlformats.org/drawingml/2006/picture">
+                  <pic:nvPicPr>
+                    <pic:cNvPr id="2072979480" name=""/>
+                    <pic:cNvPicPr/>
+                  </pic:nvPicPr>
+                  <pic:blipFill>
+                    <a:blip r:embed="rId16"/>
+                    <a:stretch>
+                      <a:fillRect/>
+                    </a:stretch>
+                  </pic:blipFill>
+                  <pic:spPr>
+                    <a:xfrm>
+                      <a:off x="0" y="0"/>
+                      <a:ext cx="5454650" cy="419100"/>
+                    </a:xfrm>
+                    <a:prstGeom prst="rect">
+                      <a:avLst/>
+                    </a:prstGeom>
+                  </pic:spPr>
+                </pic:pic>
+              </a:graphicData>
+            </a:graphic>
+            <wp14:sizeRelH relativeFrom="margin">
+              <wp14:pctWidth>0</wp14:pctWidth>
+            </wp14:sizeRelH>
+            <wp14:sizeRelV relativeFrom="margin">
+              <wp14:pctHeight>0</wp14:pctHeight>
+            </wp14:sizeRelV>
+          </wp:anchor>
+        </w:drawing>
+      </w:r>
       <w:r>
         <w:rPr>
           <w:lang w:val="en-US"/>
@@ -1152,6 +1275,68 @@
           <w:lang w:val="en-US"/>
         </w:rPr>
         <w:lastRenderedPageBreak/>
+        <w:drawing>
+          <wp:anchor distT="0" distB="0" distL="114300" distR="114300" simplePos="0" relativeHeight="251718656" behindDoc="0" locked="0" layoutInCell="1" allowOverlap="1" wp14:anchorId="79B3E65E" wp14:editId="592FD2AB">
+            <wp:simplePos x="0" y="0"/>
+            <wp:positionH relativeFrom="column">
+              <wp:posOffset>316519</wp:posOffset>
+            </wp:positionH>
+            <wp:positionV relativeFrom="paragraph">
+              <wp:posOffset>503</wp:posOffset>
+            </wp:positionV>
+            <wp:extent cx="5646420" cy="3258185"/>
+            <wp:effectExtent l="0" t="0" r="0" b="0"/>
+            <wp:wrapSquare wrapText="bothSides"/>
+            <wp:docPr id="962194369" name="Immagine 1" descr="Immagine che contiene testo, schermata, Carattere, algebra&#10;&#10;Descrizione generata automaticamente"/>
+            <wp:cNvGraphicFramePr>
+              <a:graphicFrameLocks xmlns:a="http://schemas.openxmlformats.org/drawingml/2006/main" noChangeAspect="1"/>
+            </wp:cNvGraphicFramePr>
+            <a:graphic xmlns:a="http://schemas.openxmlformats.org/drawingml/2006/main">
+              <a:graphicData uri="http://schemas.openxmlformats.org/drawingml/2006/picture">
+                <pic:pic xmlns:pic="http://schemas.openxmlformats.org/drawingml/2006/picture">
+                  <pic:nvPicPr>
+                    <pic:cNvPr id="962194369" name="Immagine 1" descr="Immagine che contiene testo, schermata, Carattere, algebra&#10;&#10;Descrizione generata automaticamente"/>
+                    <pic:cNvPicPr/>
+                  </pic:nvPicPr>
+                  <pic:blipFill>
+                    <a:blip r:embed="rId17"/>
+                    <a:stretch>
+                      <a:fillRect/>
+                    </a:stretch>
+                  </pic:blipFill>
+                  <pic:spPr>
+                    <a:xfrm>
+                      <a:off x="0" y="0"/>
+                      <a:ext cx="5646420" cy="3258185"/>
+                    </a:xfrm>
+                    <a:prstGeom prst="rect">
+                      <a:avLst/>
+                    </a:prstGeom>
+                  </pic:spPr>
+                </pic:pic>
+              </a:graphicData>
+            </a:graphic>
+            <wp14:sizeRelH relativeFrom="margin">
+              <wp14:pctWidth>0</wp14:pctWidth>
+            </wp14:sizeRelH>
+            <wp14:sizeRelV relativeFrom="margin">
+              <wp14:pctHeight>0</wp14:pctHeight>
+            </wp14:sizeRelV>
+          </wp:anchor>
+        </w:drawing>
+      </w:r>
+    </w:p>
+    <w:p>
+      <w:pPr>
+        <w:rPr>
+          <w:lang w:val="en-US"/>
+        </w:rPr>
+      </w:pPr>
+      <w:r>
+        <w:rPr>
+          <w:noProof/>
+          <w:lang w:val="en-US"/>
+        </w:rPr>
         <w:drawing>
           <wp:anchor distT="0" distB="0" distL="114300" distR="114300" simplePos="0" relativeHeight="251677696" behindDoc="0" locked="0" layoutInCell="1" allowOverlap="1" wp14:anchorId="112491B1" wp14:editId="4D778687">
             <wp:simplePos x="0" y="0"/>
@@ -1176,7 +1361,7 @@
                     <pic:cNvPicPr/>
                   </pic:nvPicPr>
                   <pic:blipFill>
-                    <a:blip r:embed="rId15"/>
+                    <a:blip r:embed="rId18"/>
                     <a:stretch>
                       <a:fillRect/>
                     </a:stretch>
@@ -1206,7 +1391,19 @@
         <w:rPr>
           <w:lang w:val="en-US"/>
         </w:rPr>
-        <w:t>Let’s jump to some exercises:</w:t>
+        <w:t>Let’s jump to some</w:t>
+      </w:r>
+      <w:r>
+        <w:rPr>
+          <w:lang w:val="en-US"/>
+        </w:rPr>
+        <w:t xml:space="preserve"> more</w:t>
+      </w:r>
+      <w:r>
+        <w:rPr>
+          <w:lang w:val="en-US"/>
+        </w:rPr>
+        <w:t xml:space="preserve"> exercises:</w:t>
       </w:r>
     </w:p>
     <w:p>
@@ -1221,18 +1418,18 @@
           <w:lang w:val="en-US"/>
         </w:rPr>
         <w:drawing>
-          <wp:anchor distT="0" distB="0" distL="114300" distR="114300" simplePos="0" relativeHeight="251683840" behindDoc="0" locked="0" layoutInCell="1" allowOverlap="1" wp14:anchorId="06498661" wp14:editId="65581E25">
+          <wp:anchor distT="0" distB="0" distL="114300" distR="114300" simplePos="0" relativeHeight="251679744" behindDoc="0" locked="0" layoutInCell="1" allowOverlap="1" wp14:anchorId="69ACF8D9" wp14:editId="7C6EC808">
             <wp:simplePos x="0" y="0"/>
             <wp:positionH relativeFrom="column">
-              <wp:posOffset>354330</wp:posOffset>
+              <wp:posOffset>422910</wp:posOffset>
             </wp:positionH>
             <wp:positionV relativeFrom="paragraph">
-              <wp:posOffset>6129020</wp:posOffset>
+              <wp:posOffset>3431540</wp:posOffset>
             </wp:positionV>
-            <wp:extent cx="5807710" cy="570230"/>
-            <wp:effectExtent l="0" t="0" r="2540" b="1270"/>
+            <wp:extent cx="5678170" cy="1077595"/>
+            <wp:effectExtent l="0" t="0" r="0" b="8255"/>
             <wp:wrapSquare wrapText="bothSides"/>
-            <wp:docPr id="1771286530" name="Immagine 1"/>
+            <wp:docPr id="1849320913" name="Immagine 1" descr="Immagine che contiene testo, schermata, Carattere, linea&#10;&#10;Descrizione generata automaticamente"/>
             <wp:cNvGraphicFramePr>
               <a:graphicFrameLocks xmlns:a="http://schemas.openxmlformats.org/drawingml/2006/main" noChangeAspect="1"/>
             </wp:cNvGraphicFramePr>
@@ -1240,11 +1437,11 @@
               <a:graphicData uri="http://schemas.openxmlformats.org/drawingml/2006/picture">
                 <pic:pic xmlns:pic="http://schemas.openxmlformats.org/drawingml/2006/picture">
                   <pic:nvPicPr>
-                    <pic:cNvPr id="1771286530" name=""/>
+                    <pic:cNvPr id="1849320913" name="Immagine 1" descr="Immagine che contiene testo, schermata, Carattere, linea&#10;&#10;Descrizione generata automaticamente"/>
                     <pic:cNvPicPr/>
                   </pic:nvPicPr>
                   <pic:blipFill>
-                    <a:blip r:embed="rId16"/>
+                    <a:blip r:embed="rId19"/>
                     <a:stretch>
                       <a:fillRect/>
                     </a:stretch>
@@ -1252,7 +1449,7 @@
                   <pic:spPr>
                     <a:xfrm>
                       <a:off x="0" y="0"/>
-                      <a:ext cx="5807710" cy="570230"/>
+                      <a:ext cx="5678170" cy="1077595"/>
                     </a:xfrm>
                     <a:prstGeom prst="rect">
                       <a:avLst/>
@@ -1270,19 +1467,228 @@
           </wp:anchor>
         </w:drawing>
       </w:r>
+    </w:p>
+    <w:p>
+      <w:pPr>
+        <w:rPr>
+          <w:lang w:val="en-US"/>
+        </w:rPr>
+      </w:pPr>
+    </w:p>
+    <w:p>
+      <w:pPr>
+        <w:rPr>
+          <w:lang w:val="en-US"/>
+        </w:rPr>
+      </w:pPr>
+    </w:p>
+    <w:p>
+      <w:pPr>
+        <w:rPr>
+          <w:lang w:val="en-US"/>
+        </w:rPr>
+      </w:pPr>
+    </w:p>
+    <w:p>
+      <w:pPr>
+        <w:rPr>
+          <w:lang w:val="en-US"/>
+        </w:rPr>
+      </w:pPr>
+    </w:p>
+    <w:p>
+      <w:pPr>
+        <w:rPr>
+          <w:lang w:val="en-US"/>
+        </w:rPr>
+      </w:pPr>
+    </w:p>
+    <w:p>
+      <w:pPr>
+        <w:rPr>
+          <w:lang w:val="en-US"/>
+        </w:rPr>
+      </w:pPr>
+    </w:p>
+    <w:p>
+      <w:pPr>
+        <w:rPr>
+          <w:lang w:val="en-US"/>
+        </w:rPr>
+      </w:pPr>
+    </w:p>
+    <w:p>
+      <w:pPr>
+        <w:rPr>
+          <w:lang w:val="en-US"/>
+        </w:rPr>
+      </w:pPr>
+    </w:p>
+    <w:p>
+      <w:pPr>
+        <w:rPr>
+          <w:lang w:val="en-US"/>
+        </w:rPr>
+      </w:pPr>
+    </w:p>
+    <w:p>
+      <w:pPr>
+        <w:rPr>
+          <w:lang w:val="en-US"/>
+        </w:rPr>
+      </w:pPr>
+    </w:p>
+    <w:p>
+      <w:pPr>
+        <w:rPr>
+          <w:lang w:val="en-US"/>
+        </w:rPr>
+      </w:pPr>
+    </w:p>
+    <w:p>
+      <w:pPr>
+        <w:rPr>
+          <w:lang w:val="en-US"/>
+        </w:rPr>
+      </w:pPr>
+    </w:p>
+    <w:p>
+      <w:pPr>
+        <w:rPr>
+          <w:lang w:val="en-US"/>
+        </w:rPr>
+      </w:pPr>
+    </w:p>
+    <w:p>
+      <w:pPr>
+        <w:rPr>
+          <w:lang w:val="en-US"/>
+        </w:rPr>
+      </w:pPr>
       <w:r>
         <w:rPr>
           <w:noProof/>
           <w:lang w:val="en-US"/>
         </w:rPr>
+        <w:lastRenderedPageBreak/>
         <w:drawing>
-          <wp:anchor distT="0" distB="0" distL="114300" distR="114300" simplePos="0" relativeHeight="251681792" behindDoc="0" locked="0" layoutInCell="1" allowOverlap="1" wp14:anchorId="1D74304B" wp14:editId="6C8905B3">
+          <wp:anchor distT="0" distB="0" distL="114300" distR="114300" simplePos="0" relativeHeight="251728896" behindDoc="0" locked="0" layoutInCell="1" allowOverlap="1" wp14:anchorId="283678C0" wp14:editId="38D929CE">
             <wp:simplePos x="0" y="0"/>
             <wp:positionH relativeFrom="column">
-              <wp:posOffset>276225</wp:posOffset>
+              <wp:posOffset>698698</wp:posOffset>
             </wp:positionH>
             <wp:positionV relativeFrom="paragraph">
-              <wp:posOffset>4559300</wp:posOffset>
+              <wp:posOffset>5702358</wp:posOffset>
+            </wp:positionV>
+            <wp:extent cx="5020945" cy="511810"/>
+            <wp:effectExtent l="0" t="0" r="8255" b="2540"/>
+            <wp:wrapSquare wrapText="bothSides"/>
+            <wp:docPr id="511994273" name="Immagine 1"/>
+            <wp:cNvGraphicFramePr>
+              <a:graphicFrameLocks xmlns:a="http://schemas.openxmlformats.org/drawingml/2006/main" noChangeAspect="1"/>
+            </wp:cNvGraphicFramePr>
+            <a:graphic xmlns:a="http://schemas.openxmlformats.org/drawingml/2006/main">
+              <a:graphicData uri="http://schemas.openxmlformats.org/drawingml/2006/picture">
+                <pic:pic xmlns:pic="http://schemas.openxmlformats.org/drawingml/2006/picture">
+                  <pic:nvPicPr>
+                    <pic:cNvPr id="511994273" name=""/>
+                    <pic:cNvPicPr/>
+                  </pic:nvPicPr>
+                  <pic:blipFill>
+                    <a:blip r:embed="rId20"/>
+                    <a:stretch>
+                      <a:fillRect/>
+                    </a:stretch>
+                  </pic:blipFill>
+                  <pic:spPr>
+                    <a:xfrm>
+                      <a:off x="0" y="0"/>
+                      <a:ext cx="5020945" cy="511810"/>
+                    </a:xfrm>
+                    <a:prstGeom prst="rect">
+                      <a:avLst/>
+                    </a:prstGeom>
+                  </pic:spPr>
+                </pic:pic>
+              </a:graphicData>
+            </a:graphic>
+            <wp14:sizeRelH relativeFrom="margin">
+              <wp14:pctWidth>0</wp14:pctWidth>
+            </wp14:sizeRelH>
+            <wp14:sizeRelV relativeFrom="margin">
+              <wp14:pctHeight>0</wp14:pctHeight>
+            </wp14:sizeRelV>
+          </wp:anchor>
+        </w:drawing>
+      </w:r>
+      <w:r>
+        <w:rPr>
+          <w:noProof/>
+          <w:lang w:val="en-US"/>
+        </w:rPr>
+        <w:drawing>
+          <wp:anchor distT="0" distB="0" distL="114300" distR="114300" simplePos="0" relativeHeight="251726848" behindDoc="0" locked="0" layoutInCell="1" allowOverlap="1" wp14:anchorId="605491DC" wp14:editId="23AF1828">
+            <wp:simplePos x="0" y="0"/>
+            <wp:positionH relativeFrom="column">
+              <wp:posOffset>329235</wp:posOffset>
+            </wp:positionH>
+            <wp:positionV relativeFrom="paragraph">
+              <wp:posOffset>1653259</wp:posOffset>
+            </wp:positionV>
+            <wp:extent cx="5610225" cy="3856990"/>
+            <wp:effectExtent l="0" t="0" r="9525" b="0"/>
+            <wp:wrapSquare wrapText="bothSides"/>
+            <wp:docPr id="1603520360" name="Immagine 1" descr="Immagine che contiene testo, calligrafia, Carattere, schermata&#10;&#10;Descrizione generata automaticamente"/>
+            <wp:cNvGraphicFramePr>
+              <a:graphicFrameLocks xmlns:a="http://schemas.openxmlformats.org/drawingml/2006/main" noChangeAspect="1"/>
+            </wp:cNvGraphicFramePr>
+            <a:graphic xmlns:a="http://schemas.openxmlformats.org/drawingml/2006/main">
+              <a:graphicData uri="http://schemas.openxmlformats.org/drawingml/2006/picture">
+                <pic:pic xmlns:pic="http://schemas.openxmlformats.org/drawingml/2006/picture">
+                  <pic:nvPicPr>
+                    <pic:cNvPr id="1603520360" name="Immagine 1" descr="Immagine che contiene testo, calligrafia, Carattere, schermata&#10;&#10;Descrizione generata automaticamente"/>
+                    <pic:cNvPicPr/>
+                  </pic:nvPicPr>
+                  <pic:blipFill>
+                    <a:blip r:embed="rId21"/>
+                    <a:stretch>
+                      <a:fillRect/>
+                    </a:stretch>
+                  </pic:blipFill>
+                  <pic:spPr>
+                    <a:xfrm>
+                      <a:off x="0" y="0"/>
+                      <a:ext cx="5610225" cy="3856990"/>
+                    </a:xfrm>
+                    <a:prstGeom prst="rect">
+                      <a:avLst/>
+                    </a:prstGeom>
+                  </pic:spPr>
+                </pic:pic>
+              </a:graphicData>
+            </a:graphic>
+            <wp14:sizeRelH relativeFrom="margin">
+              <wp14:pctWidth>0</wp14:pctWidth>
+            </wp14:sizeRelH>
+            <wp14:sizeRelV relativeFrom="margin">
+              <wp14:pctHeight>0</wp14:pctHeight>
+            </wp14:sizeRelV>
+          </wp:anchor>
+        </w:drawing>
+      </w:r>
+      <w:r>
+        <w:rPr>
+          <w:noProof/>
+          <w:lang w:val="en-US"/>
+        </w:rPr>
+        <w:drawing>
+          <wp:anchor distT="0" distB="0" distL="114300" distR="114300" simplePos="0" relativeHeight="251724800" behindDoc="0" locked="0" layoutInCell="1" allowOverlap="1" wp14:anchorId="3E26E1AA" wp14:editId="48F45EEC">
+            <wp:simplePos x="0" y="0"/>
+            <wp:positionH relativeFrom="column">
+              <wp:posOffset>182880</wp:posOffset>
+            </wp:positionH>
+            <wp:positionV relativeFrom="paragraph">
+              <wp:posOffset>0</wp:posOffset>
             </wp:positionV>
             <wp:extent cx="5823585" cy="1501775"/>
             <wp:effectExtent l="0" t="0" r="5715" b="3175"/>
@@ -1299,7 +1705,7 @@
                     <pic:cNvPicPr/>
                   </pic:nvPicPr>
                   <pic:blipFill>
-                    <a:blip r:embed="rId17"/>
+                    <a:blip r:embed="rId22"/>
                     <a:stretch>
                       <a:fillRect/>
                     </a:stretch>
@@ -1325,657 +1731,399 @@
           </wp:anchor>
         </w:drawing>
       </w:r>
+    </w:p>
+    <w:p>
+      <w:pPr>
+        <w:rPr>
+          <w:lang w:val="en-US"/>
+        </w:rPr>
+      </w:pPr>
+    </w:p>
+    <w:p>
+      <w:pPr>
+        <w:rPr>
+          <w:lang w:val="en-US"/>
+        </w:rPr>
+      </w:pPr>
+    </w:p>
+    <w:p>
+      <w:pPr>
+        <w:rPr>
+          <w:lang w:val="en-US"/>
+        </w:rPr>
+      </w:pPr>
+      <w:r>
+        <w:rPr>
+          <w:lang w:val="en-US"/>
+        </w:rPr>
+        <w:t>Define:</w:t>
+      </w:r>
+    </w:p>
+    <w:p>
+      <w:pPr>
+        <w:rPr>
+          <w:rFonts w:ascii="Courier New" w:hAnsi="Courier New" w:cs="Courier New"/>
+          <w:lang w:val="en-US"/>
+        </w:rPr>
+      </w:pPr>
+      <w:r>
+        <w:rPr>
+          <w:rFonts w:ascii="Courier New" w:hAnsi="Courier New" w:cs="Courier New"/>
+          <w:lang w:val="en-US"/>
+        </w:rPr>
+        <w:t>g(x,y) = {</w:t>
+      </w:r>
+    </w:p>
+    <w:p>
+      <w:pPr>
+        <w:rPr>
+          <w:rFonts w:ascii="Courier New" w:hAnsi="Courier New" w:cs="Courier New"/>
+          <w:lang w:val="en-US"/>
+        </w:rPr>
+      </w:pPr>
+      <w:r>
+        <w:rPr>
+          <w:rFonts w:ascii="Courier New" w:hAnsi="Courier New" w:cs="Courier New"/>
+          <w:lang w:val="en-US"/>
+        </w:rPr>
+        <w:t xml:space="preserve">    y      if y &lt; x </w:t>
+      </w:r>
+    </w:p>
+    <w:p>
+      <w:pPr>
+        <w:rPr>
+          <w:rFonts w:ascii="Courier New" w:hAnsi="Courier New" w:cs="Courier New"/>
+          <w:lang w:val="en-US"/>
+        </w:rPr>
+      </w:pPr>
+      <w:r>
+        <w:rPr>
+          <w:rFonts w:ascii="Courier New" w:hAnsi="Courier New" w:cs="Courier New"/>
+          <w:lang w:val="en-US"/>
+        </w:rPr>
+        <w:t xml:space="preserve">    ↑      otherwise</w:t>
+      </w:r>
+    </w:p>
+    <w:p>
+      <w:pPr>
+        <w:rPr>
+          <w:rFonts w:ascii="Courier New" w:hAnsi="Courier New" w:cs="Courier New"/>
+          <w:lang w:val="en-US"/>
+        </w:rPr>
+      </w:pPr>
+      <w:r>
+        <w:rPr>
+          <w:rFonts w:ascii="Courier New" w:hAnsi="Courier New" w:cs="Courier New"/>
+          <w:lang w:val="en-US"/>
+        </w:rPr>
+        <w:t>}</w:t>
+      </w:r>
+    </w:p>
+    <w:p>
+      <w:pPr>
+        <w:rPr>
+          <w:lang w:val="en-US"/>
+        </w:rPr>
+      </w:pPr>
+      <w:r>
+        <w:rPr>
+          <w:lang w:val="en-US"/>
+        </w:rPr>
+        <w:t>By the s-m-n theorem, there exists a total computable function s : N → N such that:</w:t>
+      </w:r>
+    </w:p>
+    <w:p>
+      <w:pPr>
+        <w:rPr>
+          <w:rFonts w:ascii="Courier New" w:hAnsi="Courier New" w:cs="Courier New"/>
+          <w:lang w:val="en-US"/>
+        </w:rPr>
+      </w:pPr>
+      <w:proofErr w:type="spellStart"/>
+      <w:r>
+        <w:rPr>
+          <w:rFonts w:ascii="Courier New" w:hAnsi="Courier New" w:cs="Courier New"/>
+          <w:lang w:val="en-US"/>
+        </w:rPr>
+        <w:t>φs</w:t>
+      </w:r>
+      <w:proofErr w:type="spellEnd"/>
+      <w:r>
+        <w:rPr>
+          <w:rFonts w:ascii="Courier New" w:hAnsi="Courier New" w:cs="Courier New"/>
+          <w:lang w:val="en-US"/>
+        </w:rPr>
+        <w:t xml:space="preserve">(x)(y) = g(x,y) for all x,y </w:t>
+      </w:r>
+      <w:r>
+        <w:rPr>
+          <w:rFonts w:ascii="Cambria Math" w:hAnsi="Cambria Math" w:cs="Cambria Math"/>
+          <w:lang w:val="en-US"/>
+        </w:rPr>
+        <w:t>∈</w:t>
+      </w:r>
+      <w:r>
+        <w:rPr>
+          <w:rFonts w:ascii="Courier New" w:hAnsi="Courier New" w:cs="Courier New"/>
+          <w:lang w:val="en-US"/>
+        </w:rPr>
+        <w:t xml:space="preserve"> N</w:t>
+      </w:r>
+    </w:p>
+    <w:p>
+      <w:pPr>
+        <w:rPr>
+          <w:lang w:val="en-US"/>
+        </w:rPr>
+      </w:pPr>
+      <w:r>
+        <w:rPr>
+          <w:lang w:val="en-US"/>
+        </w:rPr>
+        <w:t xml:space="preserve">By the Second Recursion Theorem, there exists e </w:t>
+      </w:r>
+      <w:r>
+        <w:rPr>
+          <w:rFonts w:ascii="Cambria Math" w:hAnsi="Cambria Math" w:cs="Cambria Math"/>
+          <w:lang w:val="en-US"/>
+        </w:rPr>
+        <w:t>∈</w:t>
+      </w:r>
+      <w:r>
+        <w:rPr>
+          <w:lang w:val="en-US"/>
+        </w:rPr>
+        <w:t xml:space="preserve"> N such that:</w:t>
+      </w:r>
+      <w:r>
+        <w:rPr>
+          <w:lang w:val="en-US"/>
+        </w:rPr>
+        <w:t xml:space="preserve"> </w:t>
+      </w:r>
+      <w:r>
+        <w:rPr>
+          <w:rFonts w:ascii="Courier New" w:hAnsi="Courier New" w:cs="Courier New"/>
+          <w:lang w:val="en-US"/>
+        </w:rPr>
+        <w:t xml:space="preserve">φe = </w:t>
+      </w:r>
+      <w:proofErr w:type="spellStart"/>
+      <w:r>
+        <w:rPr>
+          <w:rFonts w:ascii="Courier New" w:hAnsi="Courier New" w:cs="Courier New"/>
+          <w:lang w:val="en-US"/>
+        </w:rPr>
+        <w:t>φs</w:t>
+      </w:r>
+      <w:proofErr w:type="spellEnd"/>
+      <w:r>
+        <w:rPr>
+          <w:rFonts w:ascii="Courier New" w:hAnsi="Courier New" w:cs="Courier New"/>
+          <w:lang w:val="en-US"/>
+        </w:rPr>
+        <w:t>(e)</w:t>
+      </w:r>
+    </w:p>
+    <w:p>
+      <w:pPr>
+        <w:rPr>
+          <w:lang w:val="en-US"/>
+        </w:rPr>
+      </w:pPr>
+      <w:r>
+        <w:rPr>
+          <w:lang w:val="en-US"/>
+        </w:rPr>
+        <w:lastRenderedPageBreak/>
+        <w:t>Therefore:</w:t>
+      </w:r>
+    </w:p>
+    <w:p>
+      <w:pPr>
+        <w:rPr>
+          <w:rFonts w:ascii="Courier New" w:hAnsi="Courier New" w:cs="Courier New"/>
+          <w:lang w:val="en-US"/>
+        </w:rPr>
+      </w:pPr>
+      <w:r>
+        <w:rPr>
+          <w:rFonts w:ascii="Courier New" w:hAnsi="Courier New" w:cs="Courier New"/>
+          <w:lang w:val="en-US"/>
+        </w:rPr>
+        <w:t xml:space="preserve">φe(y) = </w:t>
+      </w:r>
+      <w:proofErr w:type="spellStart"/>
+      <w:r>
+        <w:rPr>
+          <w:rFonts w:ascii="Courier New" w:hAnsi="Courier New" w:cs="Courier New"/>
+          <w:lang w:val="en-US"/>
+        </w:rPr>
+        <w:t>φs</w:t>
+      </w:r>
+      <w:proofErr w:type="spellEnd"/>
+      <w:r>
+        <w:rPr>
+          <w:rFonts w:ascii="Courier New" w:hAnsi="Courier New" w:cs="Courier New"/>
+          <w:lang w:val="en-US"/>
+        </w:rPr>
+        <w:t>(e)(y) = g(</w:t>
+      </w:r>
+      <w:proofErr w:type="spellStart"/>
+      <w:r>
+        <w:rPr>
+          <w:rFonts w:ascii="Courier New" w:hAnsi="Courier New" w:cs="Courier New"/>
+          <w:lang w:val="en-US"/>
+        </w:rPr>
+        <w:t>e,y</w:t>
+      </w:r>
+      <w:proofErr w:type="spellEnd"/>
+      <w:r>
+        <w:rPr>
+          <w:rFonts w:ascii="Courier New" w:hAnsi="Courier New" w:cs="Courier New"/>
+          <w:lang w:val="en-US"/>
+        </w:rPr>
+        <w:t>) = {</w:t>
+      </w:r>
+    </w:p>
+    <w:p>
+      <w:pPr>
+        <w:rPr>
+          <w:rFonts w:ascii="Courier New" w:hAnsi="Courier New" w:cs="Courier New"/>
+          <w:lang w:val="en-US"/>
+        </w:rPr>
+      </w:pPr>
+      <w:r>
+        <w:rPr>
+          <w:rFonts w:ascii="Courier New" w:hAnsi="Courier New" w:cs="Courier New"/>
+          <w:lang w:val="en-US"/>
+        </w:rPr>
+        <w:t xml:space="preserve">    y      if y &lt; e</w:t>
+      </w:r>
+    </w:p>
+    <w:p>
+      <w:pPr>
+        <w:rPr>
+          <w:rFonts w:ascii="Courier New" w:hAnsi="Courier New" w:cs="Courier New"/>
+          <w:lang w:val="en-US"/>
+        </w:rPr>
+      </w:pPr>
+      <w:r>
+        <w:rPr>
+          <w:rFonts w:ascii="Courier New" w:hAnsi="Courier New" w:cs="Courier New"/>
+          <w:lang w:val="en-US"/>
+        </w:rPr>
+        <w:t xml:space="preserve">    ↑      otherwise</w:t>
+      </w:r>
+    </w:p>
+    <w:p>
+      <w:pPr>
+        <w:rPr>
+          <w:rFonts w:ascii="Courier New" w:hAnsi="Courier New" w:cs="Courier New"/>
+          <w:lang w:val="en-US"/>
+        </w:rPr>
+      </w:pPr>
+      <w:r>
+        <w:rPr>
+          <w:rFonts w:ascii="Courier New" w:hAnsi="Courier New" w:cs="Courier New"/>
+          <w:lang w:val="en-US"/>
+        </w:rPr>
+        <w:t>}</w:t>
+      </w:r>
+    </w:p>
+    <w:p>
+      <w:pPr>
+        <w:rPr>
+          <w:lang w:val="en-US"/>
+        </w:rPr>
+      </w:pPr>
+      <w:r>
+        <w:rPr>
+          <w:lang w:val="en-US"/>
+        </w:rPr>
+        <w:t>This means:</w:t>
+      </w:r>
+    </w:p>
+    <w:p>
+      <w:pPr>
+        <w:rPr>
+          <w:rFonts w:ascii="Courier New" w:hAnsi="Courier New" w:cs="Courier New"/>
+          <w:lang w:val="en-US"/>
+        </w:rPr>
+      </w:pPr>
+      <w:r>
+        <w:rPr>
+          <w:rFonts w:ascii="Courier New" w:hAnsi="Courier New" w:cs="Courier New"/>
+          <w:lang w:val="en-US"/>
+        </w:rPr>
+        <w:t xml:space="preserve">We = dom(φe) = {y </w:t>
+      </w:r>
+      <w:r>
+        <w:rPr>
+          <w:rFonts w:ascii="Cambria Math" w:hAnsi="Cambria Math" w:cs="Cambria Math"/>
+          <w:lang w:val="en-US"/>
+        </w:rPr>
+        <w:t>∈</w:t>
+      </w:r>
+      <w:r>
+        <w:rPr>
+          <w:rFonts w:ascii="Courier New" w:hAnsi="Courier New" w:cs="Courier New"/>
+          <w:lang w:val="en-US"/>
+        </w:rPr>
+        <w:t xml:space="preserve"> N | y &lt; e}</w:t>
+      </w:r>
+    </w:p>
+    <w:p>
+      <w:pPr>
+        <w:rPr>
+          <w:lang w:val="en-US"/>
+        </w:rPr>
+      </w:pPr>
+      <w:r>
+        <w:rPr>
+          <w:lang w:val="en-US"/>
+        </w:rPr>
+        <w:t>Therefore:</w:t>
+      </w:r>
+    </w:p>
+    <w:p>
+      <w:pPr>
+        <w:rPr>
+          <w:rFonts w:ascii="Courier New" w:hAnsi="Courier New" w:cs="Courier New"/>
+          <w:lang w:val="en-US"/>
+        </w:rPr>
+      </w:pPr>
+      <w:r>
+        <w:rPr>
+          <w:rFonts w:ascii="Courier New" w:hAnsi="Courier New" w:cs="Courier New"/>
+          <w:lang w:val="en-US"/>
+        </w:rPr>
+        <w:t xml:space="preserve">|We| = |{y </w:t>
+      </w:r>
+      <w:r>
+        <w:rPr>
+          <w:rFonts w:ascii="Cambria Math" w:hAnsi="Cambria Math" w:cs="Cambria Math"/>
+          <w:lang w:val="en-US"/>
+        </w:rPr>
+        <w:t>∈</w:t>
+      </w:r>
+      <w:r>
+        <w:rPr>
+          <w:rFonts w:ascii="Courier New" w:hAnsi="Courier New" w:cs="Courier New"/>
+          <w:lang w:val="en-US"/>
+        </w:rPr>
+        <w:t xml:space="preserve"> N | y &lt; e}| = e</w:t>
+      </w:r>
+    </w:p>
+    <w:p>
+      <w:pPr>
+        <w:rPr>
+          <w:lang w:val="en-US"/>
+        </w:rPr>
+      </w:pPr>
       <w:r>
         <w:rPr>
           <w:noProof/>
-          <w:lang w:val="en-US"/>
-        </w:rPr>
-        <w:drawing>
-          <wp:anchor distT="0" distB="0" distL="114300" distR="114300" simplePos="0" relativeHeight="251679744" behindDoc="0" locked="0" layoutInCell="1" allowOverlap="1" wp14:anchorId="69ACF8D9" wp14:editId="5D6D42B2">
-            <wp:simplePos x="0" y="0"/>
-            <wp:positionH relativeFrom="column">
-              <wp:posOffset>422910</wp:posOffset>
-            </wp:positionH>
-            <wp:positionV relativeFrom="paragraph">
-              <wp:posOffset>3431540</wp:posOffset>
-            </wp:positionV>
-            <wp:extent cx="5678170" cy="1077595"/>
-            <wp:effectExtent l="0" t="0" r="0" b="8255"/>
-            <wp:wrapSquare wrapText="bothSides"/>
-            <wp:docPr id="1849320913" name="Immagine 1" descr="Immagine che contiene testo, schermata, Carattere, linea&#10;&#10;Descrizione generata automaticamente"/>
-            <wp:cNvGraphicFramePr>
-              <a:graphicFrameLocks xmlns:a="http://schemas.openxmlformats.org/drawingml/2006/main" noChangeAspect="1"/>
-            </wp:cNvGraphicFramePr>
-            <a:graphic xmlns:a="http://schemas.openxmlformats.org/drawingml/2006/main">
-              <a:graphicData uri="http://schemas.openxmlformats.org/drawingml/2006/picture">
-                <pic:pic xmlns:pic="http://schemas.openxmlformats.org/drawingml/2006/picture">
-                  <pic:nvPicPr>
-                    <pic:cNvPr id="1849320913" name="Immagine 1" descr="Immagine che contiene testo, schermata, Carattere, linea&#10;&#10;Descrizione generata automaticamente"/>
-                    <pic:cNvPicPr/>
-                  </pic:nvPicPr>
-                  <pic:blipFill>
-                    <a:blip r:embed="rId18"/>
-                    <a:stretch>
-                      <a:fillRect/>
-                    </a:stretch>
-                  </pic:blipFill>
-                  <pic:spPr>
-                    <a:xfrm>
-                      <a:off x="0" y="0"/>
-                      <a:ext cx="5678170" cy="1077595"/>
-                    </a:xfrm>
-                    <a:prstGeom prst="rect">
-                      <a:avLst/>
-                    </a:prstGeom>
-                  </pic:spPr>
-                </pic:pic>
-              </a:graphicData>
-            </a:graphic>
-            <wp14:sizeRelH relativeFrom="margin">
-              <wp14:pctWidth>0</wp14:pctWidth>
-            </wp14:sizeRelH>
-            <wp14:sizeRelV relativeFrom="margin">
-              <wp14:pctHeight>0</wp14:pctHeight>
-            </wp14:sizeRelV>
-          </wp:anchor>
-        </w:drawing>
-      </w:r>
-    </w:p>
-    <w:p>
-      <w:pPr>
-        <w:rPr>
-          <w:lang w:val="en-US"/>
-        </w:rPr>
-      </w:pPr>
-    </w:p>
-    <w:p>
-      <w:pPr>
-        <w:rPr>
-          <w:lang w:val="en-US"/>
-        </w:rPr>
-      </w:pPr>
-    </w:p>
-    <w:p>
-      <w:pPr>
-        <w:rPr>
-          <w:lang w:val="en-US"/>
-        </w:rPr>
-      </w:pPr>
-    </w:p>
-    <w:p>
-      <w:pPr>
-        <w:rPr>
-          <w:lang w:val="en-US"/>
-        </w:rPr>
-      </w:pPr>
-    </w:p>
-    <w:p>
-      <w:pPr>
-        <w:rPr>
-          <w:lang w:val="en-US"/>
-        </w:rPr>
-      </w:pPr>
-    </w:p>
-    <w:p>
-      <w:pPr>
-        <w:rPr>
-          <w:lang w:val="en-US"/>
-        </w:rPr>
-      </w:pPr>
-    </w:p>
-    <w:p>
-      <w:pPr>
-        <w:rPr>
-          <w:lang w:val="en-US"/>
-        </w:rPr>
-      </w:pPr>
-    </w:p>
-    <w:p>
-      <w:pPr>
-        <w:rPr>
-          <w:lang w:val="en-US"/>
-        </w:rPr>
-      </w:pPr>
-    </w:p>
-    <w:p>
-      <w:pPr>
-        <w:rPr>
-          <w:lang w:val="en-US"/>
-        </w:rPr>
-      </w:pPr>
-    </w:p>
-    <w:p>
-      <w:pPr>
-        <w:rPr>
-          <w:lang w:val="en-US"/>
-        </w:rPr>
-      </w:pPr>
-    </w:p>
-    <w:p>
-      <w:pPr>
-        <w:rPr>
-          <w:lang w:val="en-US"/>
-        </w:rPr>
-      </w:pPr>
-    </w:p>
-    <w:p>
-      <w:pPr>
-        <w:rPr>
-          <w:lang w:val="en-US"/>
-        </w:rPr>
-      </w:pPr>
-    </w:p>
-    <w:p>
-      <w:pPr>
-        <w:rPr>
-          <w:lang w:val="en-US"/>
-        </w:rPr>
-      </w:pPr>
-    </w:p>
-    <w:p>
-      <w:pPr>
-        <w:rPr>
-          <w:lang w:val="en-US"/>
-        </w:rPr>
-      </w:pPr>
-    </w:p>
-    <w:p>
-      <w:pPr>
-        <w:rPr>
-          <w:lang w:val="en-US"/>
-        </w:rPr>
-      </w:pPr>
-    </w:p>
-    <w:p>
-      <w:pPr>
-        <w:rPr>
-          <w:lang w:val="en-US"/>
-        </w:rPr>
-      </w:pPr>
-      <w:r>
-        <w:rPr>
-          <w:lang w:val="en-US"/>
-        </w:rPr>
-        <w:t xml:space="preserve">Here is a formal proof using the Second Recursion Theorem to show there exists n </w:t>
-      </w:r>
-      <w:r>
-        <w:rPr>
-          <w:rFonts w:ascii="Cambria Math" w:hAnsi="Cambria Math" w:cs="Cambria Math"/>
-          <w:lang w:val="en-US"/>
-        </w:rPr>
-        <w:t>∈</w:t>
-      </w:r>
-      <w:r>
-        <w:rPr>
-          <w:lang w:val="en-US"/>
-        </w:rPr>
-        <w:t xml:space="preserve"> N such that </w:t>
-      </w:r>
-      <w:r>
-        <w:rPr>
-          <w:rFonts w:ascii="Aptos" w:hAnsi="Aptos" w:cs="Aptos"/>
-          <w:lang w:val="en-US"/>
-        </w:rPr>
-        <w:t>φ</w:t>
-      </w:r>
-      <w:r>
-        <w:rPr>
-          <w:lang w:val="en-US"/>
-        </w:rPr>
-        <w:t xml:space="preserve">_n = </w:t>
-      </w:r>
-      <w:r>
-        <w:rPr>
-          <w:rFonts w:ascii="Aptos" w:hAnsi="Aptos" w:cs="Aptos"/>
-          <w:lang w:val="en-US"/>
-        </w:rPr>
-        <w:t>φ</w:t>
-      </w:r>
-      <w:r>
-        <w:rPr>
-          <w:lang w:val="en-US"/>
-        </w:rPr>
-        <w:t xml:space="preserve">_n+1 and also m </w:t>
-      </w:r>
-      <w:r>
-        <w:rPr>
-          <w:rFonts w:ascii="Cambria Math" w:hAnsi="Cambria Math" w:cs="Cambria Math"/>
-          <w:lang w:val="en-US"/>
-        </w:rPr>
-        <w:t>∈</w:t>
-      </w:r>
-      <w:r>
-        <w:rPr>
-          <w:lang w:val="en-US"/>
-        </w:rPr>
-        <w:t xml:space="preserve"> N such that </w:t>
-      </w:r>
-      <w:r>
-        <w:rPr>
-          <w:rFonts w:ascii="Aptos" w:hAnsi="Aptos" w:cs="Aptos"/>
-          <w:lang w:val="en-US"/>
-        </w:rPr>
-        <w:t>φ</w:t>
-      </w:r>
-      <w:r>
-        <w:rPr>
-          <w:lang w:val="en-US"/>
-        </w:rPr>
-        <w:t xml:space="preserve">_m </w:t>
-      </w:r>
-      <w:r>
-        <w:rPr>
-          <w:rFonts w:ascii="Aptos" w:hAnsi="Aptos" w:cs="Aptos"/>
-          <w:lang w:val="en-US"/>
-        </w:rPr>
-        <w:t>≠</w:t>
-      </w:r>
-      <w:r>
-        <w:rPr>
-          <w:lang w:val="en-US"/>
-        </w:rPr>
-        <w:t xml:space="preserve"> </w:t>
-      </w:r>
-      <w:r>
-        <w:rPr>
-          <w:rFonts w:ascii="Aptos" w:hAnsi="Aptos" w:cs="Aptos"/>
-          <w:lang w:val="en-US"/>
-        </w:rPr>
-        <w:t>φ</w:t>
-      </w:r>
-      <w:r>
-        <w:rPr>
-          <w:lang w:val="en-US"/>
-        </w:rPr>
-        <w:t>_m+1:</w:t>
-      </w:r>
-    </w:p>
-    <w:p>
-      <w:pPr>
-        <w:rPr>
-          <w:lang w:val="en-US"/>
-        </w:rPr>
-      </w:pPr>
-      <w:r>
-        <w:rPr>
-          <w:lang w:val="en-US"/>
-        </w:rPr>
-        <w:t>L</w:t>
-      </w:r>
-      <w:r>
-        <w:rPr>
-          <w:lang w:val="en-US"/>
-        </w:rPr>
-        <w:t xml:space="preserve">et s : N → N be the successor function defined by s(x) = x + 1 for all x </w:t>
-      </w:r>
-      <w:r>
-        <w:rPr>
-          <w:rFonts w:ascii="Cambria Math" w:hAnsi="Cambria Math" w:cs="Cambria Math"/>
-          <w:lang w:val="en-US"/>
-        </w:rPr>
-        <w:t>∈</w:t>
-      </w:r>
-      <w:r>
-        <w:rPr>
-          <w:lang w:val="en-US"/>
-        </w:rPr>
-        <w:t xml:space="preserve"> N. The function s is total and computable. </w:t>
-      </w:r>
-    </w:p>
-    <w:p>
-      <w:pPr>
-        <w:rPr>
-          <w:lang w:val="en-US"/>
-        </w:rPr>
-      </w:pPr>
-      <w:r>
-        <w:rPr>
-          <w:lang w:val="en-US"/>
-        </w:rPr>
-        <w:t xml:space="preserve">By the Second Recursion Theorem, there exists an index e </w:t>
-      </w:r>
-      <w:r>
-        <w:rPr>
-          <w:rFonts w:ascii="Cambria Math" w:hAnsi="Cambria Math" w:cs="Cambria Math"/>
-          <w:lang w:val="en-US"/>
-        </w:rPr>
-        <w:t>∈</w:t>
-      </w:r>
-      <w:r>
-        <w:rPr>
-          <w:lang w:val="en-US"/>
-        </w:rPr>
-        <w:t xml:space="preserve"> N such that</w:t>
-      </w:r>
-    </w:p>
-    <w:p>
-      <w:pPr>
-        <w:rPr>
-          <w:lang w:val="en-US"/>
-        </w:rPr>
-      </w:pPr>
-      <w:r>
-        <w:rPr>
-          <w:lang w:val="en-US"/>
-        </w:rPr>
-        <w:t xml:space="preserve">φ_e = φ_s(e) </w:t>
-      </w:r>
-    </w:p>
-    <w:p>
-      <w:pPr>
-        <w:rPr>
-          <w:lang w:val="en-US"/>
-        </w:rPr>
-      </w:pPr>
-    </w:p>
-    <w:p>
-      <w:pPr>
-        <w:rPr>
-          <w:lang w:val="en-US"/>
-        </w:rPr>
-      </w:pPr>
-      <w:r>
-        <w:rPr>
-          <w:lang w:val="en-US"/>
-        </w:rPr>
-        <w:lastRenderedPageBreak/>
-        <w:t>Since s(e) = e + 1, we have</w:t>
-      </w:r>
-    </w:p>
-    <w:p>
-      <w:pPr>
-        <w:rPr>
-          <w:lang w:val="en-US"/>
-        </w:rPr>
-      </w:pPr>
-      <w:r>
-        <w:rPr>
-          <w:lang w:val="en-US"/>
-        </w:rPr>
-        <w:t>φ_e = φ_e+1</w:t>
-      </w:r>
-    </w:p>
-    <w:p>
-      <w:pPr>
-        <w:rPr>
-          <w:lang w:val="en-US"/>
-        </w:rPr>
-      </w:pPr>
-      <w:r>
-        <w:rPr>
-          <w:lang w:val="en-US"/>
-        </w:rPr>
-        <w:t xml:space="preserve">Thus, by taking n = e, we have shown there exists n </w:t>
-      </w:r>
-      <w:r>
-        <w:rPr>
-          <w:rFonts w:ascii="Cambria Math" w:hAnsi="Cambria Math" w:cs="Cambria Math"/>
-          <w:lang w:val="en-US"/>
-        </w:rPr>
-        <w:t>∈</w:t>
-      </w:r>
-      <w:r>
-        <w:rPr>
-          <w:lang w:val="en-US"/>
-        </w:rPr>
-        <w:t xml:space="preserve"> N such that </w:t>
-      </w:r>
-      <w:r>
-        <w:rPr>
-          <w:rFonts w:ascii="Aptos" w:hAnsi="Aptos" w:cs="Aptos"/>
-          <w:lang w:val="en-US"/>
-        </w:rPr>
-        <w:t>φ</w:t>
-      </w:r>
-      <w:r>
-        <w:rPr>
-          <w:lang w:val="en-US"/>
-        </w:rPr>
-        <w:t xml:space="preserve">_n = </w:t>
-      </w:r>
-      <w:r>
-        <w:rPr>
-          <w:rFonts w:ascii="Aptos" w:hAnsi="Aptos" w:cs="Aptos"/>
-          <w:lang w:val="en-US"/>
-        </w:rPr>
-        <w:t>φ</w:t>
-      </w:r>
-      <w:r>
-        <w:rPr>
-          <w:lang w:val="en-US"/>
-        </w:rPr>
-        <w:t>_n+1.</w:t>
-      </w:r>
-    </w:p>
-    <w:p>
-      <w:pPr>
-        <w:rPr>
-          <w:lang w:val="en-US"/>
-        </w:rPr>
-      </w:pPr>
-      <w:r>
-        <w:rPr>
-          <w:lang w:val="en-US"/>
-        </w:rPr>
-        <w:t xml:space="preserve">To prove the second part, suppose for the sake of contradiction that for all m </w:t>
-      </w:r>
-      <w:r>
-        <w:rPr>
-          <w:rFonts w:ascii="Cambria Math" w:hAnsi="Cambria Math" w:cs="Cambria Math"/>
-          <w:lang w:val="en-US"/>
-        </w:rPr>
-        <w:t>∈</w:t>
-      </w:r>
-      <w:r>
-        <w:rPr>
-          <w:lang w:val="en-US"/>
-        </w:rPr>
-        <w:t xml:space="preserve"> N, </w:t>
-      </w:r>
-      <w:r>
-        <w:rPr>
-          <w:rFonts w:ascii="Aptos" w:hAnsi="Aptos" w:cs="Aptos"/>
-          <w:lang w:val="en-US"/>
-        </w:rPr>
-        <w:t>φ</w:t>
-      </w:r>
-      <w:r>
-        <w:rPr>
-          <w:lang w:val="en-US"/>
-        </w:rPr>
-        <w:t xml:space="preserve">_m = </w:t>
-      </w:r>
-      <w:r>
-        <w:rPr>
-          <w:rFonts w:ascii="Aptos" w:hAnsi="Aptos" w:cs="Aptos"/>
-          <w:lang w:val="en-US"/>
-        </w:rPr>
-        <w:t>φ</w:t>
-      </w:r>
-      <w:r>
-        <w:rPr>
-          <w:lang w:val="en-US"/>
-        </w:rPr>
-        <w:t xml:space="preserve">_m+1. Then all computable functions would coincide, which is clearly not the case. For example, the constant functions </w:t>
-      </w:r>
-      <w:r>
-        <w:rPr>
-          <w:rFonts w:ascii="Aptos" w:hAnsi="Aptos" w:cs="Aptos"/>
-          <w:lang w:val="en-US"/>
-        </w:rPr>
-        <w:t>λ</w:t>
-      </w:r>
-      <w:r>
-        <w:rPr>
-          <w:lang w:val="en-US"/>
-        </w:rPr>
-        <w:t xml:space="preserve">x.0 and </w:t>
-      </w:r>
-      <w:r>
-        <w:rPr>
-          <w:rFonts w:ascii="Aptos" w:hAnsi="Aptos" w:cs="Aptos"/>
-          <w:lang w:val="en-US"/>
-        </w:rPr>
-        <w:t>λ</w:t>
-      </w:r>
-      <w:r>
-        <w:rPr>
-          <w:lang w:val="en-US"/>
-        </w:rPr>
-        <w:t>x.1 are both computable but different.</w:t>
-      </w:r>
-    </w:p>
-    <w:p>
-      <w:pPr>
-        <w:rPr>
-          <w:lang w:val="en-US"/>
-        </w:rPr>
-      </w:pPr>
-      <w:r>
-        <w:rPr>
-          <w:lang w:val="en-US"/>
-        </w:rPr>
-        <w:t xml:space="preserve">Therefore, there must exist m </w:t>
-      </w:r>
-      <w:r>
-        <w:rPr>
-          <w:rFonts w:ascii="Cambria Math" w:hAnsi="Cambria Math" w:cs="Cambria Math"/>
-          <w:lang w:val="en-US"/>
-        </w:rPr>
-        <w:t>∈</w:t>
-      </w:r>
-      <w:r>
-        <w:rPr>
-          <w:lang w:val="en-US"/>
-        </w:rPr>
-        <w:t xml:space="preserve"> N such that </w:t>
-      </w:r>
-      <w:r>
-        <w:rPr>
-          <w:rFonts w:ascii="Aptos" w:hAnsi="Aptos" w:cs="Aptos"/>
-          <w:lang w:val="en-US"/>
-        </w:rPr>
-        <w:t>φ</w:t>
-      </w:r>
-      <w:r>
-        <w:rPr>
-          <w:lang w:val="en-US"/>
-        </w:rPr>
-        <w:t xml:space="preserve">_m </w:t>
-      </w:r>
-      <w:r>
-        <w:rPr>
-          <w:rFonts w:ascii="Aptos" w:hAnsi="Aptos" w:cs="Aptos"/>
-          <w:lang w:val="en-US"/>
-        </w:rPr>
-        <w:t>≠</w:t>
-      </w:r>
-      <w:r>
-        <w:rPr>
-          <w:lang w:val="en-US"/>
-        </w:rPr>
-        <w:t xml:space="preserve"> </w:t>
-      </w:r>
-      <w:r>
-        <w:rPr>
-          <w:rFonts w:ascii="Aptos" w:hAnsi="Aptos" w:cs="Aptos"/>
-          <w:lang w:val="en-US"/>
-        </w:rPr>
-        <w:t>φ</w:t>
-      </w:r>
-      <w:r>
-        <w:rPr>
-          <w:lang w:val="en-US"/>
-        </w:rPr>
-        <w:t>_m+1.</w:t>
-      </w:r>
-    </w:p>
-    <w:p>
-      <w:pPr>
-        <w:rPr>
-          <w:rFonts w:ascii="Cambria Math" w:hAnsi="Cambria Math" w:cs="Cambria Math"/>
-          <w:lang w:val="en-US"/>
-        </w:rPr>
-      </w:pPr>
-      <w:r>
-        <w:rPr>
-          <w:noProof/>
-          <w:lang w:val="en-US"/>
-        </w:rPr>
-        <w:drawing>
-          <wp:anchor distT="0" distB="0" distL="114300" distR="114300" simplePos="0" relativeHeight="251685888" behindDoc="0" locked="0" layoutInCell="1" allowOverlap="1" wp14:anchorId="25B656FD" wp14:editId="749A56CC">
-            <wp:simplePos x="0" y="0"/>
-            <wp:positionH relativeFrom="column">
-              <wp:posOffset>-38100</wp:posOffset>
-            </wp:positionH>
-            <wp:positionV relativeFrom="paragraph">
-              <wp:posOffset>556260</wp:posOffset>
-            </wp:positionV>
-            <wp:extent cx="6120130" cy="3566160"/>
-            <wp:effectExtent l="0" t="0" r="0" b="0"/>
-            <wp:wrapSquare wrapText="bothSides"/>
-            <wp:docPr id="303383267" name="Immagine 1" descr="Immagine che contiene testo, schermata, Carattere, documento&#10;&#10;Descrizione generata automaticamente"/>
-            <wp:cNvGraphicFramePr>
-              <a:graphicFrameLocks xmlns:a="http://schemas.openxmlformats.org/drawingml/2006/main" noChangeAspect="1"/>
-            </wp:cNvGraphicFramePr>
-            <a:graphic xmlns:a="http://schemas.openxmlformats.org/drawingml/2006/main">
-              <a:graphicData uri="http://schemas.openxmlformats.org/drawingml/2006/picture">
-                <pic:pic xmlns:pic="http://schemas.openxmlformats.org/drawingml/2006/picture">
-                  <pic:nvPicPr>
-                    <pic:cNvPr id="303383267" name="Immagine 1" descr="Immagine che contiene testo, schermata, Carattere, documento&#10;&#10;Descrizione generata automaticamente"/>
-                    <pic:cNvPicPr/>
-                  </pic:nvPicPr>
-                  <pic:blipFill>
-                    <a:blip r:embed="rId19"/>
-                    <a:stretch>
-                      <a:fillRect/>
-                    </a:stretch>
-                  </pic:blipFill>
-                  <pic:spPr>
-                    <a:xfrm>
-                      <a:off x="0" y="0"/>
-                      <a:ext cx="6120130" cy="3566160"/>
-                    </a:xfrm>
-                    <a:prstGeom prst="rect">
-                      <a:avLst/>
-                    </a:prstGeom>
-                  </pic:spPr>
-                </pic:pic>
-              </a:graphicData>
-            </a:graphic>
-          </wp:anchor>
-        </w:drawing>
-      </w:r>
-      <w:r>
-        <w:rPr>
-          <w:lang w:val="en-US"/>
-        </w:rPr>
-        <w:t xml:space="preserve">Thus, we have formally proved both parts of the exercise using the Second Recursion Theorem. </w:t>
-      </w:r>
-      <w:r>
-        <w:rPr>
-          <w:rFonts w:ascii="Cambria Math" w:hAnsi="Cambria Math" w:cs="Cambria Math"/>
-          <w:lang w:val="en-US"/>
-        </w:rPr>
-        <w:t>∎</w:t>
-      </w:r>
-    </w:p>
-    <w:p>
-      <w:pPr>
-        <w:spacing w:after="0"/>
-        <w:rPr>
-          <w:lang w:val="en-US"/>
-        </w:rPr>
-      </w:pPr>
-    </w:p>
-    <w:p>
-      <w:pPr>
-        <w:rPr>
-          <w:lang w:val="en-US"/>
-        </w:rPr>
-      </w:pPr>
-      <w:r>
-        <w:rPr>
           <w:lang w:val="en-US"/>
         </w:rPr>
         <w:drawing>
@@ -2002,7 +2150,7 @@
                     <pic:cNvPicPr/>
                   </pic:nvPicPr>
                   <pic:blipFill>
-                    <a:blip r:embed="rId20"/>
+                    <a:blip r:embed="rId23"/>
                     <a:stretch>
                       <a:fillRect/>
                     </a:stretch>
@@ -2043,35 +2191,22 @@
       </w:pPr>
       <w:r>
         <w:rPr>
-          <w:lang w:val="en-US"/>
-        </w:rPr>
-        <w:br w:type="page"/>
-      </w:r>
-    </w:p>
-    <w:p>
-      <w:pPr>
-        <w:rPr>
-          <w:lang w:val="en-US"/>
-        </w:rPr>
-      </w:pPr>
-      <w:r>
-        <w:rPr>
-          <w:lang w:val="en-US"/>
-        </w:rPr>
-        <w:lastRenderedPageBreak/>
+          <w:noProof/>
+          <w:lang w:val="en-US"/>
+        </w:rPr>
         <w:drawing>
-          <wp:anchor distT="0" distB="0" distL="114300" distR="114300" simplePos="0" relativeHeight="251689984" behindDoc="0" locked="0" layoutInCell="1" allowOverlap="1" wp14:anchorId="3CDFB205" wp14:editId="0E1726B4">
+          <wp:anchor distT="0" distB="0" distL="114300" distR="114300" simplePos="0" relativeHeight="251730944" behindDoc="0" locked="0" layoutInCell="1" allowOverlap="1" wp14:anchorId="6CDC2474" wp14:editId="48A9F99A">
             <wp:simplePos x="0" y="0"/>
             <wp:positionH relativeFrom="column">
-              <wp:posOffset>598170</wp:posOffset>
+              <wp:posOffset>722160</wp:posOffset>
             </wp:positionH>
             <wp:positionV relativeFrom="paragraph">
-              <wp:posOffset>68580</wp:posOffset>
+              <wp:posOffset>2529139</wp:posOffset>
             </wp:positionV>
-            <wp:extent cx="5584825" cy="3823335"/>
-            <wp:effectExtent l="0" t="0" r="0" b="5715"/>
+            <wp:extent cx="5252720" cy="1301750"/>
+            <wp:effectExtent l="0" t="0" r="5080" b="0"/>
             <wp:wrapSquare wrapText="bothSides"/>
-            <wp:docPr id="458822877" name="Immagine 1" descr="Immagine che contiene testo, schermata, Carattere, documento&#10;&#10;Descrizione generata automaticamente"/>
+            <wp:docPr id="362285322" name="Immagine 1" descr="Immagine che contiene testo, Carattere, schermata, algebra&#10;&#10;Descrizione generata automaticamente"/>
             <wp:cNvGraphicFramePr>
               <a:graphicFrameLocks xmlns:a="http://schemas.openxmlformats.org/drawingml/2006/main" noChangeAspect="1"/>
             </wp:cNvGraphicFramePr>
@@ -2079,11 +2214,11 @@
               <a:graphicData uri="http://schemas.openxmlformats.org/drawingml/2006/picture">
                 <pic:pic xmlns:pic="http://schemas.openxmlformats.org/drawingml/2006/picture">
                   <pic:nvPicPr>
-                    <pic:cNvPr id="458822877" name="Immagine 1" descr="Immagine che contiene testo, schermata, Carattere, documento&#10;&#10;Descrizione generata automaticamente"/>
+                    <pic:cNvPr id="362285322" name="Immagine 1" descr="Immagine che contiene testo, Carattere, schermata, algebra&#10;&#10;Descrizione generata automaticamente"/>
                     <pic:cNvPicPr/>
                   </pic:nvPicPr>
                   <pic:blipFill>
-                    <a:blip r:embed="rId21"/>
+                    <a:blip r:embed="rId24"/>
                     <a:stretch>
                       <a:fillRect/>
                     </a:stretch>
@@ -2091,7 +2226,7 @@
                   <pic:spPr>
                     <a:xfrm>
                       <a:off x="0" y="0"/>
-                      <a:ext cx="5584825" cy="3823335"/>
+                      <a:ext cx="5252720" cy="1301750"/>
                     </a:xfrm>
                     <a:prstGeom prst="rect">
                       <a:avLst/>
@@ -2109,107 +2244,38 @@
           </wp:anchor>
         </w:drawing>
       </w:r>
-    </w:p>
-    <w:p>
-      <w:pPr>
-        <w:rPr>
-          <w:lang w:val="en-US"/>
-        </w:rPr>
-      </w:pPr>
-    </w:p>
-    <w:p>
-      <w:pPr>
-        <w:rPr>
-          <w:lang w:val="en-US"/>
-        </w:rPr>
-      </w:pPr>
-    </w:p>
-    <w:p>
-      <w:pPr>
-        <w:rPr>
-          <w:lang w:val="en-US"/>
-        </w:rPr>
-      </w:pPr>
-    </w:p>
-    <w:p>
-      <w:pPr>
-        <w:rPr>
-          <w:lang w:val="en-US"/>
-        </w:rPr>
-      </w:pPr>
-    </w:p>
-    <w:p>
-      <w:pPr>
-        <w:rPr>
-          <w:lang w:val="en-US"/>
-        </w:rPr>
-      </w:pPr>
-    </w:p>
-    <w:p>
-      <w:pPr>
-        <w:rPr>
-          <w:lang w:val="en-US"/>
-        </w:rPr>
-      </w:pPr>
-    </w:p>
-    <w:p>
-      <w:pPr>
-        <w:rPr>
-          <w:lang w:val="en-US"/>
-        </w:rPr>
-      </w:pPr>
-    </w:p>
-    <w:p>
-      <w:pPr>
-        <w:rPr>
-          <w:lang w:val="en-US"/>
-        </w:rPr>
-      </w:pPr>
-    </w:p>
-    <w:p>
-      <w:pPr>
-        <w:rPr>
-          <w:lang w:val="en-US"/>
-        </w:rPr>
-      </w:pPr>
-    </w:p>
-    <w:p>
-      <w:pPr>
-        <w:rPr>
-          <w:lang w:val="en-US"/>
-        </w:rPr>
-      </w:pPr>
-    </w:p>
-    <w:p>
-      <w:pPr>
-        <w:rPr>
-          <w:lang w:val="en-US"/>
-        </w:rPr>
-      </w:pPr>
-    </w:p>
-    <w:p>
-      <w:pPr>
-        <w:rPr>
-          <w:lang w:val="en-US"/>
-        </w:rPr>
-      </w:pPr>
-      <w:r>
-        <w:rPr>
-          <w:lang w:val="en-US"/>
-        </w:rPr>
+      <w:r>
+        <w:rPr>
+          <w:lang w:val="en-US"/>
+        </w:rPr>
+        <w:br w:type="page"/>
+      </w:r>
+    </w:p>
+    <w:p>
+      <w:pPr>
+        <w:rPr>
+          <w:lang w:val="en-US"/>
+        </w:rPr>
+      </w:pPr>
+      <w:r>
+        <w:rPr>
+          <w:noProof/>
+          <w:lang w:val="en-US"/>
+        </w:rPr>
+        <w:lastRenderedPageBreak/>
         <w:drawing>
-          <wp:anchor distT="0" distB="0" distL="114300" distR="114300" simplePos="0" relativeHeight="251692032" behindDoc="0" locked="0" layoutInCell="1" allowOverlap="1" wp14:anchorId="2E8965ED" wp14:editId="351DC01F">
+          <wp:anchor distT="0" distB="0" distL="114300" distR="114300" simplePos="0" relativeHeight="251732992" behindDoc="0" locked="0" layoutInCell="1" allowOverlap="1" wp14:anchorId="35E3E246" wp14:editId="41F9462B">
             <wp:simplePos x="0" y="0"/>
             <wp:positionH relativeFrom="column">
-              <wp:posOffset>597535</wp:posOffset>
+              <wp:posOffset>53340</wp:posOffset>
             </wp:positionH>
             <wp:positionV relativeFrom="paragraph">
-              <wp:posOffset>248285</wp:posOffset>
+              <wp:posOffset>0</wp:posOffset>
             </wp:positionV>
-            <wp:extent cx="5678805" cy="3467100"/>
-            <wp:effectExtent l="0" t="0" r="0" b="0"/>
+            <wp:extent cx="6120130" cy="1332230"/>
+            <wp:effectExtent l="0" t="0" r="0" b="1270"/>
             <wp:wrapSquare wrapText="bothSides"/>
-            <wp:docPr id="58223019" name="Immagine 1" descr="Immagine che contiene testo, schermata, Carattere, documento&#10;&#10;Descrizione generata automaticamente"/>
+            <wp:docPr id="1394073386" name="Immagine 1" descr="Immagine che contiene testo, ricevuta, Carattere, schermata&#10;&#10;Descrizione generata automaticamente"/>
             <wp:cNvGraphicFramePr>
               <a:graphicFrameLocks xmlns:a="http://schemas.openxmlformats.org/drawingml/2006/main" noChangeAspect="1"/>
             </wp:cNvGraphicFramePr>
@@ -2217,272 +2283,7 @@
               <a:graphicData uri="http://schemas.openxmlformats.org/drawingml/2006/picture">
                 <pic:pic xmlns:pic="http://schemas.openxmlformats.org/drawingml/2006/picture">
                   <pic:nvPicPr>
-                    <pic:cNvPr id="58223019" name="Immagine 1" descr="Immagine che contiene testo, schermata, Carattere, documento&#10;&#10;Descrizione generata automaticamente"/>
-                    <pic:cNvPicPr/>
-                  </pic:nvPicPr>
-                  <pic:blipFill>
-                    <a:blip r:embed="rId22"/>
-                    <a:stretch>
-                      <a:fillRect/>
-                    </a:stretch>
-                  </pic:blipFill>
-                  <pic:spPr>
-                    <a:xfrm>
-                      <a:off x="0" y="0"/>
-                      <a:ext cx="5678805" cy="3467100"/>
-                    </a:xfrm>
-                    <a:prstGeom prst="rect">
-                      <a:avLst/>
-                    </a:prstGeom>
-                  </pic:spPr>
-                </pic:pic>
-              </a:graphicData>
-            </a:graphic>
-            <wp14:sizeRelH relativeFrom="margin">
-              <wp14:pctWidth>0</wp14:pctWidth>
-            </wp14:sizeRelH>
-            <wp14:sizeRelV relativeFrom="margin">
-              <wp14:pctHeight>0</wp14:pctHeight>
-            </wp14:sizeRelV>
-          </wp:anchor>
-        </w:drawing>
-      </w:r>
-    </w:p>
-    <w:p>
-      <w:pPr>
-        <w:rPr>
-          <w:lang w:val="en-US"/>
-        </w:rPr>
-      </w:pPr>
-    </w:p>
-    <w:p>
-      <w:pPr>
-        <w:rPr>
-          <w:lang w:val="en-US"/>
-        </w:rPr>
-      </w:pPr>
-    </w:p>
-    <w:p>
-      <w:pPr>
-        <w:rPr>
-          <w:lang w:val="en-US"/>
-        </w:rPr>
-      </w:pPr>
-    </w:p>
-    <w:p>
-      <w:pPr>
-        <w:rPr>
-          <w:lang w:val="en-US"/>
-        </w:rPr>
-      </w:pPr>
-    </w:p>
-    <w:p>
-      <w:pPr>
-        <w:rPr>
-          <w:lang w:val="en-US"/>
-        </w:rPr>
-      </w:pPr>
-    </w:p>
-    <w:p>
-      <w:pPr>
-        <w:rPr>
-          <w:lang w:val="en-US"/>
-        </w:rPr>
-      </w:pPr>
-    </w:p>
-    <w:p>
-      <w:pPr>
-        <w:rPr>
-          <w:lang w:val="en-US"/>
-        </w:rPr>
-      </w:pPr>
-    </w:p>
-    <w:p>
-      <w:pPr>
-        <w:rPr>
-          <w:lang w:val="en-US"/>
-        </w:rPr>
-      </w:pPr>
-    </w:p>
-    <w:p>
-      <w:pPr>
-        <w:rPr>
-          <w:lang w:val="en-US"/>
-        </w:rPr>
-      </w:pPr>
-    </w:p>
-    <w:p>
-      <w:pPr>
-        <w:rPr>
-          <w:lang w:val="en-US"/>
-        </w:rPr>
-      </w:pPr>
-    </w:p>
-    <w:p>
-      <w:pPr>
-        <w:rPr>
-          <w:lang w:val="en-US"/>
-        </w:rPr>
-      </w:pPr>
-    </w:p>
-    <w:p>
-      <w:pPr>
-        <w:rPr>
-          <w:lang w:val="en-US"/>
-        </w:rPr>
-      </w:pPr>
-      <w:r>
-        <w:rPr>
-          <w:lang w:val="en-US"/>
-        </w:rPr>
-        <w:br w:type="page"/>
-      </w:r>
-    </w:p>
-    <w:p>
-      <w:pPr>
-        <w:ind w:firstLine="708"/>
-      </w:pPr>
-      <w:r>
-        <w:lastRenderedPageBreak/>
-        <w:drawing>
-          <wp:anchor distT="0" distB="0" distL="114300" distR="114300" simplePos="0" relativeHeight="251696128" behindDoc="0" locked="0" layoutInCell="1" allowOverlap="1" wp14:anchorId="59CEEC91" wp14:editId="4C78D731">
-            <wp:simplePos x="0" y="0"/>
-            <wp:positionH relativeFrom="column">
-              <wp:posOffset>575310</wp:posOffset>
-            </wp:positionH>
-            <wp:positionV relativeFrom="paragraph">
-              <wp:posOffset>3485515</wp:posOffset>
-            </wp:positionV>
-            <wp:extent cx="5403850" cy="3194685"/>
-            <wp:effectExtent l="0" t="0" r="6350" b="5715"/>
-            <wp:wrapSquare wrapText="bothSides"/>
-            <wp:docPr id="1296885253" name="Immagine 1" descr="Immagine che contiene testo, schermata, Carattere, documento&#10;&#10;Descrizione generata automaticamente"/>
-            <wp:cNvGraphicFramePr>
-              <a:graphicFrameLocks xmlns:a="http://schemas.openxmlformats.org/drawingml/2006/main" noChangeAspect="1"/>
-            </wp:cNvGraphicFramePr>
-            <a:graphic xmlns:a="http://schemas.openxmlformats.org/drawingml/2006/main">
-              <a:graphicData uri="http://schemas.openxmlformats.org/drawingml/2006/picture">
-                <pic:pic xmlns:pic="http://schemas.openxmlformats.org/drawingml/2006/picture">
-                  <pic:nvPicPr>
-                    <pic:cNvPr id="1296885253" name="Immagine 1" descr="Immagine che contiene testo, schermata, Carattere, documento&#10;&#10;Descrizione generata automaticamente"/>
-                    <pic:cNvPicPr/>
-                  </pic:nvPicPr>
-                  <pic:blipFill>
-                    <a:blip r:embed="rId23"/>
-                    <a:stretch>
-                      <a:fillRect/>
-                    </a:stretch>
-                  </pic:blipFill>
-                  <pic:spPr>
-                    <a:xfrm>
-                      <a:off x="0" y="0"/>
-                      <a:ext cx="5403850" cy="3194685"/>
-                    </a:xfrm>
-                    <a:prstGeom prst="rect">
-                      <a:avLst/>
-                    </a:prstGeom>
-                  </pic:spPr>
-                </pic:pic>
-              </a:graphicData>
-            </a:graphic>
-            <wp14:sizeRelH relativeFrom="margin">
-              <wp14:pctWidth>0</wp14:pctWidth>
-            </wp14:sizeRelH>
-            <wp14:sizeRelV relativeFrom="margin">
-              <wp14:pctHeight>0</wp14:pctHeight>
-            </wp14:sizeRelV>
-          </wp:anchor>
-        </w:drawing>
-      </w:r>
-      <w:r>
-        <w:drawing>
-          <wp:anchor distT="0" distB="0" distL="114300" distR="114300" simplePos="0" relativeHeight="251694080" behindDoc="0" locked="0" layoutInCell="1" allowOverlap="1" wp14:anchorId="365F5ABF" wp14:editId="2452310C">
-            <wp:simplePos x="0" y="0"/>
-            <wp:positionH relativeFrom="column">
-              <wp:posOffset>499110</wp:posOffset>
-            </wp:positionH>
-            <wp:positionV relativeFrom="paragraph">
-              <wp:posOffset>0</wp:posOffset>
-            </wp:positionV>
-            <wp:extent cx="5480050" cy="3288665"/>
-            <wp:effectExtent l="0" t="0" r="6350" b="6985"/>
-            <wp:wrapSquare wrapText="bothSides"/>
-            <wp:docPr id="1994373862" name="Immagine 1" descr="Immagine che contiene testo, schermata, Carattere, documento&#10;&#10;Descrizione generata automaticamente"/>
-            <wp:cNvGraphicFramePr>
-              <a:graphicFrameLocks xmlns:a="http://schemas.openxmlformats.org/drawingml/2006/main" noChangeAspect="1"/>
-            </wp:cNvGraphicFramePr>
-            <a:graphic xmlns:a="http://schemas.openxmlformats.org/drawingml/2006/main">
-              <a:graphicData uri="http://schemas.openxmlformats.org/drawingml/2006/picture">
-                <pic:pic xmlns:pic="http://schemas.openxmlformats.org/drawingml/2006/picture">
-                  <pic:nvPicPr>
-                    <pic:cNvPr id="1994373862" name="Immagine 1" descr="Immagine che contiene testo, schermata, Carattere, documento&#10;&#10;Descrizione generata automaticamente"/>
-                    <pic:cNvPicPr/>
-                  </pic:nvPicPr>
-                  <pic:blipFill>
-                    <a:blip r:embed="rId24"/>
-                    <a:stretch>
-                      <a:fillRect/>
-                    </a:stretch>
-                  </pic:blipFill>
-                  <pic:spPr>
-                    <a:xfrm>
-                      <a:off x="0" y="0"/>
-                      <a:ext cx="5480050" cy="3288665"/>
-                    </a:xfrm>
-                    <a:prstGeom prst="rect">
-                      <a:avLst/>
-                    </a:prstGeom>
-                  </pic:spPr>
-                </pic:pic>
-              </a:graphicData>
-            </a:graphic>
-            <wp14:sizeRelH relativeFrom="margin">
-              <wp14:pctWidth>0</wp14:pctWidth>
-            </wp14:sizeRelH>
-            <wp14:sizeRelV relativeFrom="margin">
-              <wp14:pctHeight>0</wp14:pctHeight>
-            </wp14:sizeRelV>
-          </wp:anchor>
-        </w:drawing>
-      </w:r>
-    </w:p>
-    <w:p/>
-    <w:p>
-      <w:pPr>
-        <w:ind w:firstLine="708"/>
-      </w:pPr>
-    </w:p>
-    <w:p/>
-    <w:p/>
-    <w:p/>
-    <w:p/>
-    <w:p/>
-    <w:p/>
-    <w:p/>
-    <w:p/>
-    <w:p>
-      <w:r>
-        <w:drawing>
-          <wp:anchor distT="0" distB="0" distL="114300" distR="114300" simplePos="0" relativeHeight="251698176" behindDoc="0" locked="0" layoutInCell="1" allowOverlap="1" wp14:anchorId="635B7C87" wp14:editId="3FFA3A01">
-            <wp:simplePos x="0" y="0"/>
-            <wp:positionH relativeFrom="column">
-              <wp:posOffset>621030</wp:posOffset>
-            </wp:positionH>
-            <wp:positionV relativeFrom="paragraph">
-              <wp:posOffset>152400</wp:posOffset>
-            </wp:positionV>
-            <wp:extent cx="5419090" cy="1133475"/>
-            <wp:effectExtent l="0" t="0" r="0" b="9525"/>
-            <wp:wrapSquare wrapText="bothSides"/>
-            <wp:docPr id="1668984255" name="Immagine 1" descr="Immagine che contiene testo, Carattere, schermata, linea&#10;&#10;Descrizione generata automaticamente"/>
-            <wp:cNvGraphicFramePr>
-              <a:graphicFrameLocks xmlns:a="http://schemas.openxmlformats.org/drawingml/2006/main" noChangeAspect="1"/>
-            </wp:cNvGraphicFramePr>
-            <a:graphic xmlns:a="http://schemas.openxmlformats.org/drawingml/2006/main">
-              <a:graphicData uri="http://schemas.openxmlformats.org/drawingml/2006/picture">
-                <pic:pic xmlns:pic="http://schemas.openxmlformats.org/drawingml/2006/picture">
-                  <pic:nvPicPr>
-                    <pic:cNvPr id="1668984255" name="Immagine 1" descr="Immagine che contiene testo, Carattere, schermata, linea&#10;&#10;Descrizione generata automaticamente"/>
+                    <pic:cNvPr id="1394073386" name="Immagine 1" descr="Immagine che contiene testo, ricevuta, Carattere, schermata&#10;&#10;Descrizione generata automaticamente"/>
                     <pic:cNvPicPr/>
                   </pic:nvPicPr>
                   <pic:blipFill>
@@ -2494,7 +2295,7 @@
                   <pic:spPr>
                     <a:xfrm>
                       <a:off x="0" y="0"/>
-                      <a:ext cx="5419090" cy="1133475"/>
+                      <a:ext cx="6120130" cy="1332230"/>
                     </a:xfrm>
                     <a:prstGeom prst="rect">
                       <a:avLst/>
@@ -2503,35 +2304,766 @@
                 </pic:pic>
               </a:graphicData>
             </a:graphic>
-            <wp14:sizeRelH relativeFrom="margin">
-              <wp14:pctWidth>0</wp14:pctWidth>
-            </wp14:sizeRelH>
-            <wp14:sizeRelV relativeFrom="margin">
-              <wp14:pctHeight>0</wp14:pctHeight>
-            </wp14:sizeRelV>
           </wp:anchor>
         </w:drawing>
       </w:r>
     </w:p>
     <w:p>
-      <w:r>
-        <w:br w:type="page"/>
+      <w:pPr>
+        <w:rPr>
+          <w:lang w:val="en-US"/>
+        </w:rPr>
+      </w:pPr>
+      <w:r>
+        <w:rPr>
+          <w:lang w:val="en-US"/>
+        </w:rPr>
+        <w:t>For 8.1:</w:t>
+      </w:r>
+    </w:p>
+    <w:p>
+      <w:pPr>
+        <w:rPr>
+          <w:lang w:val="en-US"/>
+        </w:rPr>
+      </w:pPr>
+      <w:r>
+        <w:rPr>
+          <w:lang w:val="en-US"/>
+        </w:rPr>
+        <w:t xml:space="preserve">A is not r.e.: Consider the identity function id </w:t>
+      </w:r>
+      <w:r>
+        <w:rPr>
+          <w:rFonts w:ascii="Cambria Math" w:hAnsi="Cambria Math" w:cs="Cambria Math"/>
+          <w:lang w:val="en-US"/>
+        </w:rPr>
+        <w:t>∉</w:t>
+      </w:r>
+      <w:r>
+        <w:rPr>
+          <w:lang w:val="en-US"/>
+        </w:rPr>
+        <w:t xml:space="preserve"> A since dom(id) = N is infinite. </w:t>
+      </w:r>
+    </w:p>
+    <w:p>
+      <w:pPr>
+        <w:rPr>
+          <w:lang w:val="en-US"/>
+        </w:rPr>
+      </w:pPr>
+      <w:r>
+        <w:rPr>
+          <w:lang w:val="en-US"/>
+        </w:rPr>
+        <w:t xml:space="preserve">However, we can find a finite subfunction </w:t>
+      </w:r>
+      <w:r>
+        <w:rPr>
+          <w:rFonts w:ascii="Aptos" w:hAnsi="Aptos" w:cs="Aptos"/>
+        </w:rPr>
+        <w:t>θ</w:t>
+      </w:r>
+      <w:r>
+        <w:rPr>
+          <w:lang w:val="en-US"/>
+        </w:rPr>
+        <w:t xml:space="preserve"> </w:t>
+      </w:r>
+      <w:r>
+        <w:rPr>
+          <w:rFonts w:ascii="Cambria Math" w:hAnsi="Cambria Math" w:cs="Cambria Math"/>
+          <w:lang w:val="en-US"/>
+        </w:rPr>
+        <w:t>⊆</w:t>
+      </w:r>
+      <w:r>
+        <w:rPr>
+          <w:lang w:val="en-US"/>
+        </w:rPr>
+        <w:t xml:space="preserve"> </w:t>
+      </w:r>
+      <w:proofErr w:type="spellStart"/>
+      <w:r>
+        <w:rPr>
+          <w:lang w:val="en-US"/>
+        </w:rPr>
+        <w:t>id</w:t>
+      </w:r>
+      <w:proofErr w:type="spellEnd"/>
+      <w:r>
+        <w:rPr>
+          <w:lang w:val="en-US"/>
+        </w:rPr>
+        <w:t xml:space="preserve"> defined as:</w:t>
+      </w:r>
+    </w:p>
+    <w:p>
+      <w:pPr>
+        <w:rPr>
+          <w:lang w:val="en-US"/>
+        </w:rPr>
+      </w:pPr>
+      <w:r>
+        <w:rPr>
+          <w:lang w:val="en-US"/>
+        </w:rPr>
+        <w:t>θ(x) = {</w:t>
+      </w:r>
+    </w:p>
+    <w:p>
+      <w:pPr>
+        <w:rPr>
+          <w:lang w:val="en-US"/>
+        </w:rPr>
+      </w:pPr>
+      <w:r>
+        <w:rPr>
+          <w:lang w:val="en-US"/>
+        </w:rPr>
+        <w:t xml:space="preserve">    0    if x = 0</w:t>
+      </w:r>
+    </w:p>
+    <w:p>
+      <w:pPr>
+        <w:rPr>
+          <w:lang w:val="en-US"/>
+        </w:rPr>
+      </w:pPr>
+      <w:r>
+        <w:rPr>
+          <w:lang w:val="en-US"/>
+        </w:rPr>
+        <w:t xml:space="preserve">    1    if x = 1</w:t>
+      </w:r>
+    </w:p>
+    <w:p>
+      <w:pPr>
+        <w:rPr>
+          <w:lang w:val="en-US"/>
+        </w:rPr>
+      </w:pPr>
+      <w:r>
+        <w:rPr>
+          <w:lang w:val="en-US"/>
+        </w:rPr>
+        <w:t xml:space="preserve">    ↑    otherwise</w:t>
+      </w:r>
+    </w:p>
+    <w:p>
+      <w:pPr>
+        <w:rPr>
+          <w:lang w:val="en-US"/>
+        </w:rPr>
+      </w:pPr>
+      <w:r>
+        <w:rPr>
+          <w:lang w:val="en-US"/>
+        </w:rPr>
+        <w:t>}</w:t>
+      </w:r>
+    </w:p>
+    <w:p>
+      <w:pPr>
+        <w:rPr>
+          <w:lang w:val="en-US"/>
+        </w:rPr>
+      </w:pPr>
+      <w:r>
+        <w:rPr>
+          <w:lang w:val="en-US"/>
+        </w:rPr>
+        <w:t xml:space="preserve">Clearly θ </w:t>
+      </w:r>
+      <w:r>
+        <w:rPr>
+          <w:rFonts w:ascii="Cambria Math" w:hAnsi="Cambria Math" w:cs="Cambria Math"/>
+          <w:lang w:val="en-US"/>
+        </w:rPr>
+        <w:t>∈</w:t>
+      </w:r>
+      <w:r>
+        <w:rPr>
+          <w:lang w:val="en-US"/>
+        </w:rPr>
+        <w:t xml:space="preserve"> A since |dom(</w:t>
+      </w:r>
+      <w:r>
+        <w:rPr>
+          <w:rFonts w:ascii="Aptos" w:hAnsi="Aptos" w:cs="Aptos"/>
+          <w:lang w:val="en-US"/>
+        </w:rPr>
+        <w:t>θ</w:t>
+      </w:r>
+      <w:r>
+        <w:rPr>
+          <w:lang w:val="en-US"/>
+        </w:rPr>
+        <w:t>)| = 2. By Rice-Shapiro theorem, A is not r.e.</w:t>
+      </w:r>
+    </w:p>
+    <w:p>
+      <w:pPr>
+        <w:rPr>
+          <w:lang w:val="en-US"/>
+        </w:rPr>
+      </w:pPr>
+      <w:r>
+        <w:rPr>
+          <w:lang w:val="en-US"/>
+        </w:rPr>
+        <w:t>For 8.2:</w:t>
+      </w:r>
+    </w:p>
+    <w:p>
+      <w:pPr>
+        <w:rPr>
+          <w:lang w:val="en-US"/>
+        </w:rPr>
+      </w:pPr>
+      <w:r>
+        <w:rPr>
+          <w:lang w:val="en-US"/>
+        </w:rPr>
+        <w:t xml:space="preserve">For A = {x </w:t>
+      </w:r>
+      <w:r>
+        <w:rPr>
+          <w:rFonts w:ascii="Cambria Math" w:hAnsi="Cambria Math" w:cs="Cambria Math"/>
+          <w:lang w:val="en-US"/>
+        </w:rPr>
+        <w:t>∈</w:t>
+      </w:r>
+      <w:r>
+        <w:rPr>
+          <w:lang w:val="en-US"/>
+        </w:rPr>
+        <w:t xml:space="preserve"> N : x </w:t>
+      </w:r>
+      <w:r>
+        <w:rPr>
+          <w:rFonts w:ascii="Cambria Math" w:hAnsi="Cambria Math" w:cs="Cambria Math"/>
+          <w:lang w:val="en-US"/>
+        </w:rPr>
+        <w:t>∈</w:t>
+      </w:r>
+      <w:r>
+        <w:rPr>
+          <w:lang w:val="en-US"/>
+        </w:rPr>
+        <w:t xml:space="preserve"> </w:t>
+      </w:r>
+      <w:proofErr w:type="spellStart"/>
+      <w:r>
+        <w:rPr>
+          <w:lang w:val="en-US"/>
+        </w:rPr>
+        <w:t>Wx</w:t>
+      </w:r>
+      <w:proofErr w:type="spellEnd"/>
+      <w:r>
+        <w:rPr>
+          <w:lang w:val="en-US"/>
+        </w:rPr>
+        <w:t xml:space="preserve"> </w:t>
+      </w:r>
+      <w:r>
+        <w:rPr>
+          <w:rFonts w:ascii="Aptos" w:hAnsi="Aptos" w:cs="Aptos"/>
+          <w:lang w:val="en-US"/>
+        </w:rPr>
+        <w:t>∩</w:t>
+      </w:r>
+      <w:r>
+        <w:rPr>
+          <w:lang w:val="en-US"/>
+        </w:rPr>
+        <w:t xml:space="preserve"> Ex}, we first prove A is not recursive by showing K </w:t>
+      </w:r>
+      <w:r>
+        <w:rPr>
+          <w:rFonts w:ascii="Aptos" w:hAnsi="Aptos" w:cs="Aptos"/>
+          <w:lang w:val="en-US"/>
+        </w:rPr>
+        <w:t>≤</w:t>
+      </w:r>
+      <w:r>
+        <w:rPr>
+          <w:lang w:val="en-US"/>
+        </w:rPr>
+        <w:t>m A.</w:t>
+      </w:r>
+    </w:p>
+    <w:p>
+      <w:pPr>
+        <w:rPr>
+          <w:lang w:val="en-US"/>
+        </w:rPr>
+      </w:pPr>
+      <w:r>
+        <w:rPr>
+          <w:lang w:val="en-US"/>
+        </w:rPr>
+        <w:t>Let's define:</w:t>
+      </w:r>
+    </w:p>
+    <w:p>
+      <w:pPr>
+        <w:rPr>
+          <w:rFonts w:ascii="Courier New" w:hAnsi="Courier New" w:cs="Courier New"/>
+          <w:lang w:val="en-US"/>
+        </w:rPr>
+      </w:pPr>
+      <w:r>
+        <w:rPr>
+          <w:rFonts w:ascii="Courier New" w:hAnsi="Courier New" w:cs="Courier New"/>
+          <w:lang w:val="en-US"/>
+        </w:rPr>
+        <w:t>g(x,y) = {</w:t>
+      </w:r>
+    </w:p>
+    <w:p>
+      <w:pPr>
+        <w:rPr>
+          <w:rFonts w:ascii="Courier New" w:hAnsi="Courier New" w:cs="Courier New"/>
+          <w:lang w:val="en-US"/>
+        </w:rPr>
+      </w:pPr>
+      <w:r>
+        <w:rPr>
+          <w:rFonts w:ascii="Courier New" w:hAnsi="Courier New" w:cs="Courier New"/>
+          <w:lang w:val="en-US"/>
+        </w:rPr>
+        <w:t xml:space="preserve">    y    if x </w:t>
+      </w:r>
+      <w:r>
+        <w:rPr>
+          <w:rFonts w:ascii="Cambria Math" w:hAnsi="Cambria Math" w:cs="Cambria Math"/>
+          <w:lang w:val="en-US"/>
+        </w:rPr>
+        <w:t>∈</w:t>
+      </w:r>
+      <w:r>
+        <w:rPr>
+          <w:rFonts w:ascii="Courier New" w:hAnsi="Courier New" w:cs="Courier New"/>
+          <w:lang w:val="en-US"/>
+        </w:rPr>
+        <w:t xml:space="preserve"> K</w:t>
+      </w:r>
+    </w:p>
+    <w:p>
+      <w:pPr>
+        <w:rPr>
+          <w:rFonts w:ascii="Courier New" w:hAnsi="Courier New" w:cs="Courier New"/>
+          <w:lang w:val="en-US"/>
+        </w:rPr>
+      </w:pPr>
+      <w:r>
+        <w:rPr>
+          <w:rFonts w:ascii="Courier New" w:hAnsi="Courier New" w:cs="Courier New"/>
+          <w:lang w:val="en-US"/>
+        </w:rPr>
+        <w:t xml:space="preserve">    ↑    otherwise</w:t>
+      </w:r>
+    </w:p>
+    <w:p>
+      <w:pPr>
+        <w:rPr>
+          <w:rFonts w:ascii="Courier New" w:hAnsi="Courier New" w:cs="Courier New"/>
+          <w:lang w:val="en-US"/>
+        </w:rPr>
+      </w:pPr>
+      <w:r>
+        <w:rPr>
+          <w:rFonts w:ascii="Courier New" w:hAnsi="Courier New" w:cs="Courier New"/>
+          <w:lang w:val="en-US"/>
+        </w:rPr>
+        <w:t>}</w:t>
+      </w:r>
+    </w:p>
+    <w:p>
+      <w:pPr>
+        <w:rPr>
+          <w:lang w:val="en-US"/>
+        </w:rPr>
+      </w:pPr>
+      <w:r>
+        <w:rPr>
+          <w:lang w:val="en-US"/>
+        </w:rPr>
+        <w:t xml:space="preserve">g is computable since g(x,y) = y · </w:t>
+      </w:r>
+      <w:proofErr w:type="spellStart"/>
+      <w:r>
+        <w:rPr>
+          <w:lang w:val="en-US"/>
+        </w:rPr>
+        <w:t>sc_K</w:t>
+      </w:r>
+      <w:proofErr w:type="spellEnd"/>
+      <w:r>
+        <w:rPr>
+          <w:lang w:val="en-US"/>
+        </w:rPr>
+        <w:t>(x).</w:t>
+      </w:r>
+    </w:p>
+    <w:p>
+      <w:pPr>
+        <w:rPr>
+          <w:lang w:val="en-US"/>
+        </w:rPr>
+      </w:pPr>
+      <w:r>
+        <w:rPr>
+          <w:lang w:val="en-US"/>
+        </w:rPr>
+        <w:t xml:space="preserve">By the s-m-n theorem, there exists s: N → N total computable such that </w:t>
+      </w:r>
+      <w:r>
+        <w:t>φ</w:t>
+      </w:r>
+      <w:r>
+        <w:rPr>
+          <w:lang w:val="en-US"/>
+        </w:rPr>
+        <w:t>s(x)(y) = g(x,y).</w:t>
+      </w:r>
+    </w:p>
+    <w:p>
+      <w:pPr>
+        <w:rPr>
+          <w:lang w:val="en-US"/>
+        </w:rPr>
+      </w:pPr>
+      <w:r>
+        <w:rPr>
+          <w:lang w:val="en-US"/>
+        </w:rPr>
+        <w:t>We claim s is a reduction function K ≤m A. Indeed:</w:t>
+      </w:r>
+    </w:p>
+    <w:p>
+      <w:pPr>
+        <w:numPr>
+          <w:ilvl w:val="0"/>
+          <w:numId w:val="10"/>
+        </w:numPr>
+        <w:rPr>
+          <w:lang w:val="en-US"/>
+        </w:rPr>
+      </w:pPr>
+      <w:r>
+        <w:rPr>
+          <w:lang w:val="en-US"/>
+        </w:rPr>
+        <w:t xml:space="preserve">If x </w:t>
+      </w:r>
+      <w:r>
+        <w:rPr>
+          <w:rFonts w:ascii="Cambria Math" w:hAnsi="Cambria Math" w:cs="Cambria Math"/>
+          <w:lang w:val="en-US"/>
+        </w:rPr>
+        <w:t>∈</w:t>
+      </w:r>
+      <w:r>
+        <w:rPr>
+          <w:lang w:val="en-US"/>
+        </w:rPr>
+        <w:t xml:space="preserve"> K then </w:t>
+      </w:r>
+      <w:r>
+        <w:rPr>
+          <w:rFonts w:ascii="Aptos" w:hAnsi="Aptos" w:cs="Aptos"/>
+        </w:rPr>
+        <w:t>φ</w:t>
+      </w:r>
+      <w:r>
+        <w:rPr>
+          <w:lang w:val="en-US"/>
+        </w:rPr>
+        <w:t xml:space="preserve">s(x)(y) = y for all y, so s(x) </w:t>
+      </w:r>
+      <w:r>
+        <w:rPr>
+          <w:rFonts w:ascii="Cambria Math" w:hAnsi="Cambria Math" w:cs="Cambria Math"/>
+          <w:lang w:val="en-US"/>
+        </w:rPr>
+        <w:t>∈</w:t>
+      </w:r>
+      <w:r>
+        <w:rPr>
+          <w:lang w:val="en-US"/>
+        </w:rPr>
+        <w:t xml:space="preserve"> </w:t>
+      </w:r>
+      <w:proofErr w:type="spellStart"/>
+      <w:r>
+        <w:rPr>
+          <w:lang w:val="en-US"/>
+        </w:rPr>
+        <w:t>Ws</w:t>
+      </w:r>
+      <w:proofErr w:type="spellEnd"/>
+      <w:r>
+        <w:rPr>
+          <w:lang w:val="en-US"/>
+        </w:rPr>
+        <w:t xml:space="preserve">(x) and s(x) </w:t>
+      </w:r>
+      <w:r>
+        <w:rPr>
+          <w:rFonts w:ascii="Cambria Math" w:hAnsi="Cambria Math" w:cs="Cambria Math"/>
+          <w:lang w:val="en-US"/>
+        </w:rPr>
+        <w:t>∈</w:t>
+      </w:r>
+      <w:r>
+        <w:rPr>
+          <w:lang w:val="en-US"/>
+        </w:rPr>
+        <w:t xml:space="preserve"> Es(x), thus s(x) </w:t>
+      </w:r>
+      <w:r>
+        <w:rPr>
+          <w:rFonts w:ascii="Cambria Math" w:hAnsi="Cambria Math" w:cs="Cambria Math"/>
+          <w:lang w:val="en-US"/>
+        </w:rPr>
+        <w:t>∈</w:t>
+      </w:r>
+      <w:r>
+        <w:rPr>
+          <w:lang w:val="en-US"/>
+        </w:rPr>
+        <w:t xml:space="preserve"> A</w:t>
+      </w:r>
+    </w:p>
+    <w:p>
+      <w:pPr>
+        <w:numPr>
+          <w:ilvl w:val="0"/>
+          <w:numId w:val="10"/>
+        </w:numPr>
+        <w:rPr>
+          <w:lang w:val="en-US"/>
+        </w:rPr>
+      </w:pPr>
+      <w:r>
+        <w:rPr>
+          <w:lang w:val="en-US"/>
+        </w:rPr>
+        <w:t xml:space="preserve">If x </w:t>
+      </w:r>
+      <w:r>
+        <w:rPr>
+          <w:rFonts w:ascii="Cambria Math" w:hAnsi="Cambria Math" w:cs="Cambria Math"/>
+          <w:lang w:val="en-US"/>
+        </w:rPr>
+        <w:t>∉</w:t>
+      </w:r>
+      <w:r>
+        <w:rPr>
+          <w:lang w:val="en-US"/>
+        </w:rPr>
+        <w:t xml:space="preserve"> K then </w:t>
+      </w:r>
+      <w:r>
+        <w:rPr>
+          <w:rFonts w:ascii="Aptos" w:hAnsi="Aptos" w:cs="Aptos"/>
+        </w:rPr>
+        <w:t>φ</w:t>
+      </w:r>
+      <w:r>
+        <w:rPr>
+          <w:lang w:val="en-US"/>
+        </w:rPr>
+        <w:t xml:space="preserve">s(x)(y) </w:t>
+      </w:r>
+      <w:r>
+        <w:rPr>
+          <w:rFonts w:ascii="Aptos" w:hAnsi="Aptos" w:cs="Aptos"/>
+          <w:lang w:val="en-US"/>
+        </w:rPr>
+        <w:t>↑</w:t>
+      </w:r>
+      <w:r>
+        <w:rPr>
+          <w:lang w:val="en-US"/>
+        </w:rPr>
+        <w:t xml:space="preserve"> for all y, so s(x) </w:t>
+      </w:r>
+      <w:r>
+        <w:rPr>
+          <w:rFonts w:ascii="Cambria Math" w:hAnsi="Cambria Math" w:cs="Cambria Math"/>
+          <w:lang w:val="en-US"/>
+        </w:rPr>
+        <w:t>∉</w:t>
+      </w:r>
+      <w:r>
+        <w:rPr>
+          <w:lang w:val="en-US"/>
+        </w:rPr>
+        <w:t xml:space="preserve"> </w:t>
+      </w:r>
+      <w:proofErr w:type="spellStart"/>
+      <w:r>
+        <w:rPr>
+          <w:lang w:val="en-US"/>
+        </w:rPr>
+        <w:t>Ws</w:t>
+      </w:r>
+      <w:proofErr w:type="spellEnd"/>
+      <w:r>
+        <w:rPr>
+          <w:lang w:val="en-US"/>
+        </w:rPr>
+        <w:t xml:space="preserve">(x), thus s(x) </w:t>
+      </w:r>
+      <w:r>
+        <w:rPr>
+          <w:rFonts w:ascii="Cambria Math" w:hAnsi="Cambria Math" w:cs="Cambria Math"/>
+          <w:lang w:val="en-US"/>
+        </w:rPr>
+        <w:t>∉</w:t>
+      </w:r>
+      <w:r>
+        <w:rPr>
+          <w:lang w:val="en-US"/>
+        </w:rPr>
+        <w:t xml:space="preserve"> A</w:t>
+      </w:r>
+    </w:p>
+    <w:p>
+      <w:pPr>
+        <w:rPr>
+          <w:lang w:val="en-US"/>
+        </w:rPr>
+      </w:pPr>
+      <w:r>
+        <w:rPr>
+          <w:lang w:val="en-US"/>
+        </w:rPr>
+        <w:t>Additionally, A is r.e. since:</w:t>
+      </w:r>
+    </w:p>
+    <w:p>
+      <w:pPr>
+        <w:rPr>
+          <w:rFonts w:ascii="Courier New" w:hAnsi="Courier New" w:cs="Courier New"/>
+          <w:lang w:val="en-US"/>
+        </w:rPr>
+      </w:pPr>
+      <w:proofErr w:type="spellStart"/>
+      <w:r>
+        <w:rPr>
+          <w:rFonts w:ascii="Courier New" w:hAnsi="Courier New" w:cs="Courier New"/>
+          <w:lang w:val="en-US"/>
+        </w:rPr>
+        <w:t>scA</w:t>
+      </w:r>
+      <w:proofErr w:type="spellEnd"/>
+      <w:r>
+        <w:rPr>
+          <w:rFonts w:ascii="Courier New" w:hAnsi="Courier New" w:cs="Courier New"/>
+          <w:lang w:val="en-US"/>
+        </w:rPr>
+        <w:t>(x) = 1(</w:t>
+      </w:r>
+      <w:proofErr w:type="spellStart"/>
+      <w:r>
+        <w:rPr>
+          <w:rFonts w:ascii="Courier New" w:hAnsi="Courier New" w:cs="Courier New"/>
+          <w:lang w:val="en-US"/>
+        </w:rPr>
+        <w:t>μw.H</w:t>
+      </w:r>
+      <w:proofErr w:type="spellEnd"/>
+      <w:r>
+        <w:rPr>
+          <w:rFonts w:ascii="Courier New" w:hAnsi="Courier New" w:cs="Courier New"/>
+          <w:lang w:val="en-US"/>
+        </w:rPr>
+        <w:t>(</w:t>
+      </w:r>
+      <w:proofErr w:type="spellStart"/>
+      <w:r>
+        <w:rPr>
+          <w:rFonts w:ascii="Courier New" w:hAnsi="Courier New" w:cs="Courier New"/>
+          <w:lang w:val="en-US"/>
+        </w:rPr>
+        <w:t>x,x</w:t>
+      </w:r>
+      <w:proofErr w:type="spellEnd"/>
+      <w:r>
+        <w:rPr>
+          <w:rFonts w:ascii="Courier New" w:hAnsi="Courier New" w:cs="Courier New"/>
+          <w:lang w:val="en-US"/>
+        </w:rPr>
+        <w:t xml:space="preserve">,(w)1) </w:t>
+      </w:r>
+      <w:r>
+        <w:rPr>
+          <w:rFonts w:ascii="Cambria Math" w:hAnsi="Cambria Math" w:cs="Cambria Math"/>
+          <w:lang w:val="en-US"/>
+        </w:rPr>
+        <w:t>∧</w:t>
+      </w:r>
+      <w:r>
+        <w:rPr>
+          <w:rFonts w:ascii="Courier New" w:hAnsi="Courier New" w:cs="Courier New"/>
+          <w:lang w:val="en-US"/>
+        </w:rPr>
+        <w:t xml:space="preserve"> S(x,(w)1,x,(w)2))</w:t>
+      </w:r>
+    </w:p>
+    <w:p>
+      <w:pPr>
+        <w:rPr>
+          <w:lang w:val="en-US"/>
+        </w:rPr>
+      </w:pPr>
+      <w:r>
+        <w:rPr>
+          <w:lang w:val="en-US"/>
+        </w:rPr>
+        <w:lastRenderedPageBreak/>
+        <w:t>is computable.</w:t>
+      </w:r>
+    </w:p>
+    <w:p>
+      <w:pPr>
+        <w:rPr>
+          <w:lang w:val="en-US"/>
+        </w:rPr>
+      </w:pPr>
+      <w:r>
+        <w:rPr>
+          <w:lang w:val="en-US"/>
+        </w:rPr>
+        <w:t>Therefore A is r.e. but not recursive, which implies Ā is not r.e.</w:t>
       </w:r>
     </w:p>
     <w:p>
       <w:pPr>
         <w:ind w:firstLine="708"/>
-      </w:pPr>
-      <w:r>
+        <w:rPr>
+          <w:lang w:val="en-US"/>
+        </w:rPr>
+      </w:pPr>
+      <w:r>
+        <w:rPr>
+          <w:noProof/>
+        </w:rPr>
         <w:lastRenderedPageBreak/>
         <w:drawing>
-          <wp:anchor distT="0" distB="0" distL="114300" distR="114300" simplePos="0" relativeHeight="251700224" behindDoc="0" locked="0" layoutInCell="1" allowOverlap="1" wp14:anchorId="54385859" wp14:editId="37EBEA11">
+          <wp:anchor distT="0" distB="0" distL="114300" distR="114300" simplePos="0" relativeHeight="251700224" behindDoc="0" locked="0" layoutInCell="1" allowOverlap="1" wp14:anchorId="54385859" wp14:editId="30519856">
             <wp:simplePos x="0" y="0"/>
             <wp:positionH relativeFrom="column">
-              <wp:posOffset>819150</wp:posOffset>
+              <wp:posOffset>433152</wp:posOffset>
             </wp:positionH>
             <wp:positionV relativeFrom="paragraph">
-              <wp:posOffset>0</wp:posOffset>
+              <wp:posOffset>4480881</wp:posOffset>
             </wp:positionV>
             <wp:extent cx="5419725" cy="4191000"/>
             <wp:effectExtent l="0" t="0" r="9525" b="0"/>
@@ -2574,29 +3106,134 @@
           </wp:anchor>
         </w:drawing>
       </w:r>
-    </w:p>
-    <w:p/>
-    <w:p/>
-    <w:p/>
-    <w:p/>
-    <w:p/>
-    <w:p/>
-    <w:p/>
-    <w:p/>
-    <w:p/>
-    <w:p/>
-    <w:p/>
-    <w:p/>
-    <w:p>
-      <w:r>
+      <w:r>
+        <w:rPr>
+          <w:noProof/>
+        </w:rPr>
         <w:drawing>
-          <wp:anchor distT="0" distB="0" distL="114300" distR="114300" simplePos="0" relativeHeight="251702272" behindDoc="0" locked="0" layoutInCell="1" allowOverlap="1" wp14:anchorId="2412D2D8" wp14:editId="772641B3">
+          <wp:anchor distT="0" distB="0" distL="114300" distR="114300" simplePos="0" relativeHeight="251698176" behindDoc="0" locked="0" layoutInCell="1" allowOverlap="1" wp14:anchorId="635B7C87" wp14:editId="1DDC56F6">
             <wp:simplePos x="0" y="0"/>
             <wp:positionH relativeFrom="column">
-              <wp:posOffset>758825</wp:posOffset>
+              <wp:posOffset>323726</wp:posOffset>
             </wp:positionH>
             <wp:positionV relativeFrom="paragraph">
-              <wp:posOffset>210820</wp:posOffset>
+              <wp:posOffset>3295567</wp:posOffset>
+            </wp:positionV>
+            <wp:extent cx="5419090" cy="1133475"/>
+            <wp:effectExtent l="0" t="0" r="0" b="9525"/>
+            <wp:wrapSquare wrapText="bothSides"/>
+            <wp:docPr id="1668984255" name="Immagine 1" descr="Immagine che contiene testo, Carattere, schermata, linea&#10;&#10;Descrizione generata automaticamente"/>
+            <wp:cNvGraphicFramePr>
+              <a:graphicFrameLocks xmlns:a="http://schemas.openxmlformats.org/drawingml/2006/main" noChangeAspect="1"/>
+            </wp:cNvGraphicFramePr>
+            <a:graphic xmlns:a="http://schemas.openxmlformats.org/drawingml/2006/main">
+              <a:graphicData uri="http://schemas.openxmlformats.org/drawingml/2006/picture">
+                <pic:pic xmlns:pic="http://schemas.openxmlformats.org/drawingml/2006/picture">
+                  <pic:nvPicPr>
+                    <pic:cNvPr id="1668984255" name="Immagine 1" descr="Immagine che contiene testo, Carattere, schermata, linea&#10;&#10;Descrizione generata automaticamente"/>
+                    <pic:cNvPicPr/>
+                  </pic:nvPicPr>
+                  <pic:blipFill>
+                    <a:blip r:embed="rId27"/>
+                    <a:stretch>
+                      <a:fillRect/>
+                    </a:stretch>
+                  </pic:blipFill>
+                  <pic:spPr>
+                    <a:xfrm>
+                      <a:off x="0" y="0"/>
+                      <a:ext cx="5419090" cy="1133475"/>
+                    </a:xfrm>
+                    <a:prstGeom prst="rect">
+                      <a:avLst/>
+                    </a:prstGeom>
+                  </pic:spPr>
+                </pic:pic>
+              </a:graphicData>
+            </a:graphic>
+            <wp14:sizeRelH relativeFrom="margin">
+              <wp14:pctWidth>0</wp14:pctWidth>
+            </wp14:sizeRelH>
+            <wp14:sizeRelV relativeFrom="margin">
+              <wp14:pctHeight>0</wp14:pctHeight>
+            </wp14:sizeRelV>
+          </wp:anchor>
+        </w:drawing>
+      </w:r>
+      <w:r>
+        <w:rPr>
+          <w:noProof/>
+        </w:rPr>
+        <w:drawing>
+          <wp:anchor distT="0" distB="0" distL="114300" distR="114300" simplePos="0" relativeHeight="251696128" behindDoc="0" locked="0" layoutInCell="1" allowOverlap="1" wp14:anchorId="59CEEC91" wp14:editId="7E51E582">
+            <wp:simplePos x="0" y="0"/>
+            <wp:positionH relativeFrom="column">
+              <wp:posOffset>379368</wp:posOffset>
+            </wp:positionH>
+            <wp:positionV relativeFrom="paragraph">
+              <wp:posOffset>116</wp:posOffset>
+            </wp:positionV>
+            <wp:extent cx="5403850" cy="3194685"/>
+            <wp:effectExtent l="0" t="0" r="6350" b="5715"/>
+            <wp:wrapSquare wrapText="bothSides"/>
+            <wp:docPr id="1296885253" name="Immagine 1" descr="Immagine che contiene testo, schermata, Carattere, documento&#10;&#10;Descrizione generata automaticamente"/>
+            <wp:cNvGraphicFramePr>
+              <a:graphicFrameLocks xmlns:a="http://schemas.openxmlformats.org/drawingml/2006/main" noChangeAspect="1"/>
+            </wp:cNvGraphicFramePr>
+            <a:graphic xmlns:a="http://schemas.openxmlformats.org/drawingml/2006/main">
+              <a:graphicData uri="http://schemas.openxmlformats.org/drawingml/2006/picture">
+                <pic:pic xmlns:pic="http://schemas.openxmlformats.org/drawingml/2006/picture">
+                  <pic:nvPicPr>
+                    <pic:cNvPr id="1296885253" name="Immagine 1" descr="Immagine che contiene testo, schermata, Carattere, documento&#10;&#10;Descrizione generata automaticamente"/>
+                    <pic:cNvPicPr/>
+                  </pic:nvPicPr>
+                  <pic:blipFill>
+                    <a:blip r:embed="rId28"/>
+                    <a:stretch>
+                      <a:fillRect/>
+                    </a:stretch>
+                  </pic:blipFill>
+                  <pic:spPr>
+                    <a:xfrm>
+                      <a:off x="0" y="0"/>
+                      <a:ext cx="5403850" cy="3194685"/>
+                    </a:xfrm>
+                    <a:prstGeom prst="rect">
+                      <a:avLst/>
+                    </a:prstGeom>
+                  </pic:spPr>
+                </pic:pic>
+              </a:graphicData>
+            </a:graphic>
+            <wp14:sizeRelH relativeFrom="margin">
+              <wp14:pctWidth>0</wp14:pctWidth>
+            </wp14:sizeRelH>
+            <wp14:sizeRelV relativeFrom="margin">
+              <wp14:pctHeight>0</wp14:pctHeight>
+            </wp14:sizeRelV>
+          </wp:anchor>
+        </w:drawing>
+      </w:r>
+    </w:p>
+    <w:p>
+      <w:pPr>
+        <w:rPr>
+          <w:lang w:val="en-US"/>
+        </w:rPr>
+      </w:pPr>
+      <w:r>
+        <w:rPr>
+          <w:noProof/>
+        </w:rPr>
+        <w:lastRenderedPageBreak/>
+        <w:drawing>
+          <wp:anchor distT="0" distB="0" distL="114300" distR="114300" simplePos="0" relativeHeight="251702272" behindDoc="0" locked="0" layoutInCell="1" allowOverlap="1" wp14:anchorId="2412D2D8" wp14:editId="611B5A58">
+            <wp:simplePos x="0" y="0"/>
+            <wp:positionH relativeFrom="column">
+              <wp:posOffset>449670</wp:posOffset>
+            </wp:positionH>
+            <wp:positionV relativeFrom="paragraph">
+              <wp:posOffset>107</wp:posOffset>
             </wp:positionV>
             <wp:extent cx="5480050" cy="4567555"/>
             <wp:effectExtent l="0" t="0" r="6350" b="4445"/>
@@ -2613,7 +3250,7 @@
                     <pic:cNvPicPr/>
                   </pic:nvPicPr>
                   <pic:blipFill>
-                    <a:blip r:embed="rId27"/>
+                    <a:blip r:embed="rId29"/>
                     <a:stretch>
                       <a:fillRect/>
                     </a:stretch>
@@ -2641,280 +3278,28 @@
       </w:r>
     </w:p>
     <w:p>
-      <w:r>
-        <w:br w:type="page"/>
-      </w:r>
-    </w:p>
-    <w:p>
-      <w:r>
-        <w:lastRenderedPageBreak/>
-        <w:drawing>
-          <wp:anchor distT="0" distB="0" distL="114300" distR="114300" simplePos="0" relativeHeight="251706368" behindDoc="0" locked="0" layoutInCell="1" allowOverlap="1" wp14:anchorId="67E33039" wp14:editId="2C712B2A">
-            <wp:simplePos x="0" y="0"/>
-            <wp:positionH relativeFrom="column">
-              <wp:posOffset>514350</wp:posOffset>
-            </wp:positionH>
-            <wp:positionV relativeFrom="paragraph">
-              <wp:posOffset>6293485</wp:posOffset>
-            </wp:positionV>
-            <wp:extent cx="5480050" cy="1570355"/>
-            <wp:effectExtent l="0" t="0" r="6350" b="0"/>
-            <wp:wrapSquare wrapText="bothSides"/>
-            <wp:docPr id="342537225" name="Immagine 1" descr="Immagine che contiene testo, schermata, Carattere, algebra&#10;&#10;Descrizione generata automaticamente"/>
-            <wp:cNvGraphicFramePr>
-              <a:graphicFrameLocks xmlns:a="http://schemas.openxmlformats.org/drawingml/2006/main" noChangeAspect="1"/>
-            </wp:cNvGraphicFramePr>
-            <a:graphic xmlns:a="http://schemas.openxmlformats.org/drawingml/2006/main">
-              <a:graphicData uri="http://schemas.openxmlformats.org/drawingml/2006/picture">
-                <pic:pic xmlns:pic="http://schemas.openxmlformats.org/drawingml/2006/picture">
-                  <pic:nvPicPr>
-                    <pic:cNvPr id="342537225" name="Immagine 1" descr="Immagine che contiene testo, schermata, Carattere, algebra&#10;&#10;Descrizione generata automaticamente"/>
-                    <pic:cNvPicPr/>
-                  </pic:nvPicPr>
-                  <pic:blipFill>
-                    <a:blip r:embed="rId28"/>
-                    <a:stretch>
-                      <a:fillRect/>
-                    </a:stretch>
-                  </pic:blipFill>
-                  <pic:spPr>
-                    <a:xfrm>
-                      <a:off x="0" y="0"/>
-                      <a:ext cx="5480050" cy="1570355"/>
-                    </a:xfrm>
-                    <a:prstGeom prst="rect">
-                      <a:avLst/>
-                    </a:prstGeom>
-                  </pic:spPr>
-                </pic:pic>
-              </a:graphicData>
-            </a:graphic>
-            <wp14:sizeRelH relativeFrom="margin">
-              <wp14:pctWidth>0</wp14:pctWidth>
-            </wp14:sizeRelH>
-            <wp14:sizeRelV relativeFrom="margin">
-              <wp14:pctHeight>0</wp14:pctHeight>
-            </wp14:sizeRelV>
-          </wp:anchor>
-        </w:drawing>
-      </w:r>
-      <w:r>
-        <w:drawing>
-          <wp:anchor distT="0" distB="0" distL="114300" distR="114300" simplePos="0" relativeHeight="251704320" behindDoc="0" locked="0" layoutInCell="1" allowOverlap="1" wp14:anchorId="0BFBFCA1" wp14:editId="73CF268A">
-            <wp:simplePos x="0" y="0"/>
-            <wp:positionH relativeFrom="column">
-              <wp:posOffset>279400</wp:posOffset>
-            </wp:positionH>
-            <wp:positionV relativeFrom="paragraph">
-              <wp:posOffset>0</wp:posOffset>
-            </wp:positionV>
-            <wp:extent cx="5927725" cy="6113145"/>
-            <wp:effectExtent l="0" t="0" r="0" b="1905"/>
-            <wp:wrapSquare wrapText="bothSides"/>
-            <wp:docPr id="587153200" name="Immagine 1" descr="Immagine che contiene testo, schermata, Carattere, documento&#10;&#10;Descrizione generata automaticamente"/>
-            <wp:cNvGraphicFramePr>
-              <a:graphicFrameLocks xmlns:a="http://schemas.openxmlformats.org/drawingml/2006/main" noChangeAspect="1"/>
-            </wp:cNvGraphicFramePr>
-            <a:graphic xmlns:a="http://schemas.openxmlformats.org/drawingml/2006/main">
-              <a:graphicData uri="http://schemas.openxmlformats.org/drawingml/2006/picture">
-                <pic:pic xmlns:pic="http://schemas.openxmlformats.org/drawingml/2006/picture">
-                  <pic:nvPicPr>
-                    <pic:cNvPr id="587153200" name="Immagine 1" descr="Immagine che contiene testo, schermata, Carattere, documento&#10;&#10;Descrizione generata automaticamente"/>
-                    <pic:cNvPicPr/>
-                  </pic:nvPicPr>
-                  <pic:blipFill>
-                    <a:blip r:embed="rId29"/>
-                    <a:stretch>
-                      <a:fillRect/>
-                    </a:stretch>
-                  </pic:blipFill>
-                  <pic:spPr>
-                    <a:xfrm>
-                      <a:off x="0" y="0"/>
-                      <a:ext cx="5927725" cy="6113145"/>
-                    </a:xfrm>
-                    <a:prstGeom prst="rect">
-                      <a:avLst/>
-                    </a:prstGeom>
-                  </pic:spPr>
-                </pic:pic>
-              </a:graphicData>
-            </a:graphic>
-            <wp14:sizeRelH relativeFrom="margin">
-              <wp14:pctWidth>0</wp14:pctWidth>
-            </wp14:sizeRelH>
-            <wp14:sizeRelV relativeFrom="margin">
-              <wp14:pctHeight>0</wp14:pctHeight>
-            </wp14:sizeRelV>
-          </wp:anchor>
-        </w:drawing>
-      </w:r>
+      <w:pPr>
+        <w:ind w:firstLine="708"/>
+        <w:rPr>
+          <w:lang w:val="en-US"/>
+        </w:rPr>
+      </w:pPr>
+    </w:p>
+    <w:p>
+      <w:pPr>
+        <w:rPr>
+          <w:lang w:val="en-US"/>
+        </w:rPr>
+      </w:pPr>
+    </w:p>
+    <w:p>
+      <w:pPr>
+        <w:rPr>
+          <w:lang w:val="en-US"/>
+        </w:rPr>
+      </w:pPr>
     </w:p>
     <w:p/>
-    <w:p/>
-    <w:p/>
-    <w:p/>
-    <w:p/>
-    <w:p/>
-    <w:p>
-      <w:r>
-        <w:br w:type="page"/>
-      </w:r>
-    </w:p>
-    <w:p>
-      <w:r>
-        <w:lastRenderedPageBreak/>
-        <w:drawing>
-          <wp:anchor distT="0" distB="0" distL="114300" distR="114300" simplePos="0" relativeHeight="251710464" behindDoc="0" locked="0" layoutInCell="1" allowOverlap="1" wp14:anchorId="7BC91360" wp14:editId="1D4E28B8">
-            <wp:simplePos x="0" y="0"/>
-            <wp:positionH relativeFrom="column">
-              <wp:posOffset>711200</wp:posOffset>
-            </wp:positionH>
-            <wp:positionV relativeFrom="paragraph">
-              <wp:posOffset>6333490</wp:posOffset>
-            </wp:positionV>
-            <wp:extent cx="4128770" cy="859155"/>
-            <wp:effectExtent l="0" t="0" r="5080" b="0"/>
-            <wp:wrapSquare wrapText="bothSides"/>
-            <wp:docPr id="1962725516" name="Immagine 1" descr="Immagine che contiene testo, Carattere, bianco, schermata&#10;&#10;Descrizione generata automaticamente"/>
-            <wp:cNvGraphicFramePr>
-              <a:graphicFrameLocks xmlns:a="http://schemas.openxmlformats.org/drawingml/2006/main" noChangeAspect="1"/>
-            </wp:cNvGraphicFramePr>
-            <a:graphic xmlns:a="http://schemas.openxmlformats.org/drawingml/2006/main">
-              <a:graphicData uri="http://schemas.openxmlformats.org/drawingml/2006/picture">
-                <pic:pic xmlns:pic="http://schemas.openxmlformats.org/drawingml/2006/picture">
-                  <pic:nvPicPr>
-                    <pic:cNvPr id="1962725516" name="Immagine 1" descr="Immagine che contiene testo, Carattere, bianco, schermata&#10;&#10;Descrizione generata automaticamente"/>
-                    <pic:cNvPicPr/>
-                  </pic:nvPicPr>
-                  <pic:blipFill>
-                    <a:blip r:embed="rId30"/>
-                    <a:stretch>
-                      <a:fillRect/>
-                    </a:stretch>
-                  </pic:blipFill>
-                  <pic:spPr>
-                    <a:xfrm>
-                      <a:off x="0" y="0"/>
-                      <a:ext cx="4128770" cy="859155"/>
-                    </a:xfrm>
-                    <a:prstGeom prst="rect">
-                      <a:avLst/>
-                    </a:prstGeom>
-                  </pic:spPr>
-                </pic:pic>
-              </a:graphicData>
-            </a:graphic>
-            <wp14:sizeRelH relativeFrom="margin">
-              <wp14:pctWidth>0</wp14:pctWidth>
-            </wp14:sizeRelH>
-            <wp14:sizeRelV relativeFrom="margin">
-              <wp14:pctHeight>0</wp14:pctHeight>
-            </wp14:sizeRelV>
-          </wp:anchor>
-        </w:drawing>
-      </w:r>
-      <w:r>
-        <w:drawing>
-          <wp:anchor distT="0" distB="0" distL="114300" distR="114300" simplePos="0" relativeHeight="251708416" behindDoc="0" locked="0" layoutInCell="1" allowOverlap="1" wp14:anchorId="770FD632" wp14:editId="0FB7E80E">
-            <wp:simplePos x="0" y="0"/>
-            <wp:positionH relativeFrom="column">
-              <wp:posOffset>251460</wp:posOffset>
-            </wp:positionH>
-            <wp:positionV relativeFrom="paragraph">
-              <wp:posOffset>146685</wp:posOffset>
-            </wp:positionV>
-            <wp:extent cx="6120130" cy="6245225"/>
-            <wp:effectExtent l="0" t="0" r="0" b="3175"/>
-            <wp:wrapSquare wrapText="bothSides"/>
-            <wp:docPr id="2047081498" name="Immagine 1" descr="Immagine che contiene testo, schermata, Carattere, documento&#10;&#10;Descrizione generata automaticamente"/>
-            <wp:cNvGraphicFramePr>
-              <a:graphicFrameLocks xmlns:a="http://schemas.openxmlformats.org/drawingml/2006/main" noChangeAspect="1"/>
-            </wp:cNvGraphicFramePr>
-            <a:graphic xmlns:a="http://schemas.openxmlformats.org/drawingml/2006/main">
-              <a:graphicData uri="http://schemas.openxmlformats.org/drawingml/2006/picture">
-                <pic:pic xmlns:pic="http://schemas.openxmlformats.org/drawingml/2006/picture">
-                  <pic:nvPicPr>
-                    <pic:cNvPr id="2047081498" name="Immagine 1" descr="Immagine che contiene testo, schermata, Carattere, documento&#10;&#10;Descrizione generata automaticamente"/>
-                    <pic:cNvPicPr/>
-                  </pic:nvPicPr>
-                  <pic:blipFill>
-                    <a:blip r:embed="rId31"/>
-                    <a:stretch>
-                      <a:fillRect/>
-                    </a:stretch>
-                  </pic:blipFill>
-                  <pic:spPr>
-                    <a:xfrm>
-                      <a:off x="0" y="0"/>
-                      <a:ext cx="6120130" cy="6245225"/>
-                    </a:xfrm>
-                    <a:prstGeom prst="rect">
-                      <a:avLst/>
-                    </a:prstGeom>
-                  </pic:spPr>
-                </pic:pic>
-              </a:graphicData>
-            </a:graphic>
-          </wp:anchor>
-        </w:drawing>
-      </w:r>
-    </w:p>
-    <w:p/>
-    <w:p/>
-    <w:p>
-      <w:r>
-        <w:br w:type="page"/>
-      </w:r>
-    </w:p>
-    <w:p>
-      <w:r>
-        <w:lastRenderedPageBreak/>
-        <w:drawing>
-          <wp:anchor distT="0" distB="0" distL="114300" distR="114300" simplePos="0" relativeHeight="251712512" behindDoc="0" locked="0" layoutInCell="1" allowOverlap="1" wp14:anchorId="53335DCA" wp14:editId="51A1692C">
-            <wp:simplePos x="0" y="0"/>
-            <wp:positionH relativeFrom="column">
-              <wp:posOffset>-129540</wp:posOffset>
-            </wp:positionH>
-            <wp:positionV relativeFrom="paragraph">
-              <wp:posOffset>0</wp:posOffset>
-            </wp:positionV>
-            <wp:extent cx="6120130" cy="4265295"/>
-            <wp:effectExtent l="0" t="0" r="0" b="1905"/>
-            <wp:wrapSquare wrapText="bothSides"/>
-            <wp:docPr id="826197747" name="Immagine 1" descr="Immagine che contiene testo, schermata, Carattere, documento&#10;&#10;Descrizione generata automaticamente"/>
-            <wp:cNvGraphicFramePr>
-              <a:graphicFrameLocks xmlns:a="http://schemas.openxmlformats.org/drawingml/2006/main" noChangeAspect="1"/>
-            </wp:cNvGraphicFramePr>
-            <a:graphic xmlns:a="http://schemas.openxmlformats.org/drawingml/2006/main">
-              <a:graphicData uri="http://schemas.openxmlformats.org/drawingml/2006/picture">
-                <pic:pic xmlns:pic="http://schemas.openxmlformats.org/drawingml/2006/picture">
-                  <pic:nvPicPr>
-                    <pic:cNvPr id="826197747" name="Immagine 1" descr="Immagine che contiene testo, schermata, Carattere, documento&#10;&#10;Descrizione generata automaticamente"/>
-                    <pic:cNvPicPr/>
-                  </pic:nvPicPr>
-                  <pic:blipFill>
-                    <a:blip r:embed="rId32"/>
-                    <a:stretch>
-                      <a:fillRect/>
-                    </a:stretch>
-                  </pic:blipFill>
-                  <pic:spPr>
-                    <a:xfrm>
-                      <a:off x="0" y="0"/>
-                      <a:ext cx="6120130" cy="4265295"/>
-                    </a:xfrm>
-                    <a:prstGeom prst="rect">
-                      <a:avLst/>
-                    </a:prstGeom>
-                  </pic:spPr>
-                </pic:pic>
-              </a:graphicData>
-            </a:graphic>
-          </wp:anchor>
-        </w:drawing>
-      </w:r>
-    </w:p>
     <w:sectPr>
       <w:pgSz w:w="11906" w:h="16838"/>
       <w:pgMar w:top="1417" w:right="1134" w:bottom="1134" w:left="1134" w:header="708" w:footer="708" w:gutter="0"/>
@@ -2928,6 +3313,155 @@
 <file path=word/numbering.xml><?xml version="1.0" encoding="utf-8"?>
 <w:numbering xmlns:wpc="http://schemas.microsoft.com/office/word/2010/wordprocessingCanvas" xmlns:cx="http://schemas.microsoft.com/office/drawing/2014/chartex" xmlns:cx1="http://schemas.microsoft.com/office/drawing/2015/9/8/chartex" xmlns:cx2="http://schemas.microsoft.com/office/drawing/2015/10/21/chartex" xmlns:cx3="http://schemas.microsoft.com/office/drawing/2016/5/9/chartex" xmlns:cx4="http://schemas.microsoft.com/office/drawing/2016/5/10/chartex" xmlns:cx5="http://schemas.microsoft.com/office/drawing/2016/5/11/chartex" xmlns:cx6="http://schemas.microsoft.com/office/drawing/2016/5/12/chartex" xmlns:cx7="http://schemas.microsoft.com/office/drawing/2016/5/13/chartex" xmlns:cx8="http://schemas.microsoft.com/office/drawing/2016/5/14/chartex" xmlns:mc="http://schemas.openxmlformats.org/markup-compatibility/2006" xmlns:aink="http://schemas.microsoft.com/office/drawing/2016/ink" xmlns:am3d="http://schemas.microsoft.com/office/drawing/2017/model3d" xmlns:o="urn:schemas-microsoft-com:office:office" xmlns:oel="http://schemas.microsoft.com/office/2019/extlst" xmlns:r="http://schemas.openxmlformats.org/officeDocument/2006/relationships" xmlns:m="http://schemas.openxmlformats.org/officeDocument/2006/math" xmlns:v="urn:schemas-microsoft-com:vml" xmlns:wp14="http://schemas.microsoft.com/office/word/2010/wordprocessingDrawing" xmlns:wp="http://schemas.openxmlformats.org/drawingml/2006/wordprocessingDrawing" xmlns:w10="urn:schemas-microsoft-com:office:word" xmlns:w="http://schemas.openxmlformats.org/wordprocessingml/2006/main" xmlns:w14="http://schemas.microsoft.com/office/word/2010/wordml" xmlns:w15="http://schemas.microsoft.com/office/word/2012/wordml" xmlns:w16cex="http://schemas.microsoft.com/office/word/2018/wordml/cex" xmlns:w16cid="http://schemas.microsoft.com/office/word/2016/wordml/cid" xmlns:w16="http://schemas.microsoft.com/office/word/2018/wordml" xmlns:w16du="http://schemas.microsoft.com/office/word/2023/wordml/word16du" xmlns:w16sdtdh="http://schemas.microsoft.com/office/word/2020/wordml/sdtdatahash" xmlns:w16se="http://schemas.microsoft.com/office/word/2015/wordml/symex" xmlns:wpg="http://schemas.microsoft.com/office/word/2010/wordprocessingGroup" xmlns:wpi="http://schemas.microsoft.com/office/word/2010/wordprocessingInk" xmlns:wne="http://schemas.microsoft.com/office/word/2006/wordml" xmlns:wps="http://schemas.microsoft.com/office/word/2010/wordprocessingShape" mc:Ignorable="w14 w15 w16se w16cid w16 w16cex w16sdtdh w16du wp14">
   <w:abstractNum w:abstractNumId="0" w15:restartNumberingAfterBreak="0">
+    <w:nsid w:val="085E3C29"/>
+    <w:multiLevelType w:val="multilevel"/>
+    <w:tmpl w:val="699E4AF4"/>
+    <w:lvl w:ilvl="0">
+      <w:start w:val="1"/>
+      <w:numFmt w:val="bullet"/>
+      <w:lvlText w:val=""/>
+      <w:lvlJc w:val="left"/>
+      <w:pPr>
+        <w:tabs>
+          <w:tab w:val="num" w:pos="720"/>
+        </w:tabs>
+        <w:ind w:left="720" w:hanging="360"/>
+      </w:pPr>
+      <w:rPr>
+        <w:rFonts w:ascii="Symbol" w:hAnsi="Symbol" w:hint="default"/>
+        <w:sz w:val="20"/>
+      </w:rPr>
+    </w:lvl>
+    <w:lvl w:ilvl="1" w:tentative="1">
+      <w:start w:val="1"/>
+      <w:numFmt w:val="bullet"/>
+      <w:lvlText w:val="o"/>
+      <w:lvlJc w:val="left"/>
+      <w:pPr>
+        <w:tabs>
+          <w:tab w:val="num" w:pos="1440"/>
+        </w:tabs>
+        <w:ind w:left="1440" w:hanging="360"/>
+      </w:pPr>
+      <w:rPr>
+        <w:rFonts w:ascii="Courier New" w:hAnsi="Courier New" w:hint="default"/>
+        <w:sz w:val="20"/>
+      </w:rPr>
+    </w:lvl>
+    <w:lvl w:ilvl="2" w:tentative="1">
+      <w:start w:val="1"/>
+      <w:numFmt w:val="bullet"/>
+      <w:lvlText w:val=""/>
+      <w:lvlJc w:val="left"/>
+      <w:pPr>
+        <w:tabs>
+          <w:tab w:val="num" w:pos="2160"/>
+        </w:tabs>
+        <w:ind w:left="2160" w:hanging="360"/>
+      </w:pPr>
+      <w:rPr>
+        <w:rFonts w:ascii="Wingdings" w:hAnsi="Wingdings" w:hint="default"/>
+        <w:sz w:val="20"/>
+      </w:rPr>
+    </w:lvl>
+    <w:lvl w:ilvl="3" w:tentative="1">
+      <w:start w:val="1"/>
+      <w:numFmt w:val="bullet"/>
+      <w:lvlText w:val=""/>
+      <w:lvlJc w:val="left"/>
+      <w:pPr>
+        <w:tabs>
+          <w:tab w:val="num" w:pos="2880"/>
+        </w:tabs>
+        <w:ind w:left="2880" w:hanging="360"/>
+      </w:pPr>
+      <w:rPr>
+        <w:rFonts w:ascii="Wingdings" w:hAnsi="Wingdings" w:hint="default"/>
+        <w:sz w:val="20"/>
+      </w:rPr>
+    </w:lvl>
+    <w:lvl w:ilvl="4" w:tentative="1">
+      <w:start w:val="1"/>
+      <w:numFmt w:val="bullet"/>
+      <w:lvlText w:val=""/>
+      <w:lvlJc w:val="left"/>
+      <w:pPr>
+        <w:tabs>
+          <w:tab w:val="num" w:pos="3600"/>
+        </w:tabs>
+        <w:ind w:left="3600" w:hanging="360"/>
+      </w:pPr>
+      <w:rPr>
+        <w:rFonts w:ascii="Wingdings" w:hAnsi="Wingdings" w:hint="default"/>
+        <w:sz w:val="20"/>
+      </w:rPr>
+    </w:lvl>
+    <w:lvl w:ilvl="5" w:tentative="1">
+      <w:start w:val="1"/>
+      <w:numFmt w:val="bullet"/>
+      <w:lvlText w:val=""/>
+      <w:lvlJc w:val="left"/>
+      <w:pPr>
+        <w:tabs>
+          <w:tab w:val="num" w:pos="4320"/>
+        </w:tabs>
+        <w:ind w:left="4320" w:hanging="360"/>
+      </w:pPr>
+      <w:rPr>
+        <w:rFonts w:ascii="Wingdings" w:hAnsi="Wingdings" w:hint="default"/>
+        <w:sz w:val="20"/>
+      </w:rPr>
+    </w:lvl>
+    <w:lvl w:ilvl="6" w:tentative="1">
+      <w:start w:val="1"/>
+      <w:numFmt w:val="bullet"/>
+      <w:lvlText w:val=""/>
+      <w:lvlJc w:val="left"/>
+      <w:pPr>
+        <w:tabs>
+          <w:tab w:val="num" w:pos="5040"/>
+        </w:tabs>
+        <w:ind w:left="5040" w:hanging="360"/>
+      </w:pPr>
+      <w:rPr>
+        <w:rFonts w:ascii="Wingdings" w:hAnsi="Wingdings" w:hint="default"/>
+        <w:sz w:val="20"/>
+      </w:rPr>
+    </w:lvl>
+    <w:lvl w:ilvl="7" w:tentative="1">
+      <w:start w:val="1"/>
+      <w:numFmt w:val="bullet"/>
+      <w:lvlText w:val=""/>
+      <w:lvlJc w:val="left"/>
+      <w:pPr>
+        <w:tabs>
+          <w:tab w:val="num" w:pos="5760"/>
+        </w:tabs>
+        <w:ind w:left="5760" w:hanging="360"/>
+      </w:pPr>
+      <w:rPr>
+        <w:rFonts w:ascii="Wingdings" w:hAnsi="Wingdings" w:hint="default"/>
+        <w:sz w:val="20"/>
+      </w:rPr>
+    </w:lvl>
+    <w:lvl w:ilvl="8" w:tentative="1">
+      <w:start w:val="1"/>
+      <w:numFmt w:val="bullet"/>
+      <w:lvlText w:val=""/>
+      <w:lvlJc w:val="left"/>
+      <w:pPr>
+        <w:tabs>
+          <w:tab w:val="num" w:pos="6480"/>
+        </w:tabs>
+        <w:ind w:left="6480" w:hanging="360"/>
+      </w:pPr>
+      <w:rPr>
+        <w:rFonts w:ascii="Wingdings" w:hAnsi="Wingdings" w:hint="default"/>
+        <w:sz w:val="20"/>
+      </w:rPr>
+    </w:lvl>
+  </w:abstractNum>
+  <w:abstractNum w:abstractNumId="1" w15:restartNumberingAfterBreak="0">
     <w:nsid w:val="23233ED5"/>
     <w:multiLevelType w:val="hybridMultilevel"/>
     <w:tmpl w:val="65A852F4"/>
@@ -3039,7 +3573,156 @@
       </w:rPr>
     </w:lvl>
   </w:abstractNum>
-  <w:abstractNum w:abstractNumId="1" w15:restartNumberingAfterBreak="0">
+  <w:abstractNum w:abstractNumId="2" w15:restartNumberingAfterBreak="0">
+    <w:nsid w:val="2760591F"/>
+    <w:multiLevelType w:val="multilevel"/>
+    <w:tmpl w:val="871CB2B8"/>
+    <w:lvl w:ilvl="0">
+      <w:start w:val="1"/>
+      <w:numFmt w:val="bullet"/>
+      <w:lvlText w:val=""/>
+      <w:lvlJc w:val="left"/>
+      <w:pPr>
+        <w:tabs>
+          <w:tab w:val="num" w:pos="720"/>
+        </w:tabs>
+        <w:ind w:left="720" w:hanging="360"/>
+      </w:pPr>
+      <w:rPr>
+        <w:rFonts w:ascii="Symbol" w:hAnsi="Symbol" w:hint="default"/>
+        <w:sz w:val="20"/>
+      </w:rPr>
+    </w:lvl>
+    <w:lvl w:ilvl="1" w:tentative="1">
+      <w:start w:val="1"/>
+      <w:numFmt w:val="bullet"/>
+      <w:lvlText w:val="o"/>
+      <w:lvlJc w:val="left"/>
+      <w:pPr>
+        <w:tabs>
+          <w:tab w:val="num" w:pos="1440"/>
+        </w:tabs>
+        <w:ind w:left="1440" w:hanging="360"/>
+      </w:pPr>
+      <w:rPr>
+        <w:rFonts w:ascii="Courier New" w:hAnsi="Courier New" w:hint="default"/>
+        <w:sz w:val="20"/>
+      </w:rPr>
+    </w:lvl>
+    <w:lvl w:ilvl="2" w:tentative="1">
+      <w:start w:val="1"/>
+      <w:numFmt w:val="bullet"/>
+      <w:lvlText w:val=""/>
+      <w:lvlJc w:val="left"/>
+      <w:pPr>
+        <w:tabs>
+          <w:tab w:val="num" w:pos="2160"/>
+        </w:tabs>
+        <w:ind w:left="2160" w:hanging="360"/>
+      </w:pPr>
+      <w:rPr>
+        <w:rFonts w:ascii="Wingdings" w:hAnsi="Wingdings" w:hint="default"/>
+        <w:sz w:val="20"/>
+      </w:rPr>
+    </w:lvl>
+    <w:lvl w:ilvl="3" w:tentative="1">
+      <w:start w:val="1"/>
+      <w:numFmt w:val="bullet"/>
+      <w:lvlText w:val=""/>
+      <w:lvlJc w:val="left"/>
+      <w:pPr>
+        <w:tabs>
+          <w:tab w:val="num" w:pos="2880"/>
+        </w:tabs>
+        <w:ind w:left="2880" w:hanging="360"/>
+      </w:pPr>
+      <w:rPr>
+        <w:rFonts w:ascii="Wingdings" w:hAnsi="Wingdings" w:hint="default"/>
+        <w:sz w:val="20"/>
+      </w:rPr>
+    </w:lvl>
+    <w:lvl w:ilvl="4" w:tentative="1">
+      <w:start w:val="1"/>
+      <w:numFmt w:val="bullet"/>
+      <w:lvlText w:val=""/>
+      <w:lvlJc w:val="left"/>
+      <w:pPr>
+        <w:tabs>
+          <w:tab w:val="num" w:pos="3600"/>
+        </w:tabs>
+        <w:ind w:left="3600" w:hanging="360"/>
+      </w:pPr>
+      <w:rPr>
+        <w:rFonts w:ascii="Wingdings" w:hAnsi="Wingdings" w:hint="default"/>
+        <w:sz w:val="20"/>
+      </w:rPr>
+    </w:lvl>
+    <w:lvl w:ilvl="5" w:tentative="1">
+      <w:start w:val="1"/>
+      <w:numFmt w:val="bullet"/>
+      <w:lvlText w:val=""/>
+      <w:lvlJc w:val="left"/>
+      <w:pPr>
+        <w:tabs>
+          <w:tab w:val="num" w:pos="4320"/>
+        </w:tabs>
+        <w:ind w:left="4320" w:hanging="360"/>
+      </w:pPr>
+      <w:rPr>
+        <w:rFonts w:ascii="Wingdings" w:hAnsi="Wingdings" w:hint="default"/>
+        <w:sz w:val="20"/>
+      </w:rPr>
+    </w:lvl>
+    <w:lvl w:ilvl="6" w:tentative="1">
+      <w:start w:val="1"/>
+      <w:numFmt w:val="bullet"/>
+      <w:lvlText w:val=""/>
+      <w:lvlJc w:val="left"/>
+      <w:pPr>
+        <w:tabs>
+          <w:tab w:val="num" w:pos="5040"/>
+        </w:tabs>
+        <w:ind w:left="5040" w:hanging="360"/>
+      </w:pPr>
+      <w:rPr>
+        <w:rFonts w:ascii="Wingdings" w:hAnsi="Wingdings" w:hint="default"/>
+        <w:sz w:val="20"/>
+      </w:rPr>
+    </w:lvl>
+    <w:lvl w:ilvl="7" w:tentative="1">
+      <w:start w:val="1"/>
+      <w:numFmt w:val="bullet"/>
+      <w:lvlText w:val=""/>
+      <w:lvlJc w:val="left"/>
+      <w:pPr>
+        <w:tabs>
+          <w:tab w:val="num" w:pos="5760"/>
+        </w:tabs>
+        <w:ind w:left="5760" w:hanging="360"/>
+      </w:pPr>
+      <w:rPr>
+        <w:rFonts w:ascii="Wingdings" w:hAnsi="Wingdings" w:hint="default"/>
+        <w:sz w:val="20"/>
+      </w:rPr>
+    </w:lvl>
+    <w:lvl w:ilvl="8" w:tentative="1">
+      <w:start w:val="1"/>
+      <w:numFmt w:val="bullet"/>
+      <w:lvlText w:val=""/>
+      <w:lvlJc w:val="left"/>
+      <w:pPr>
+        <w:tabs>
+          <w:tab w:val="num" w:pos="6480"/>
+        </w:tabs>
+        <w:ind w:left="6480" w:hanging="360"/>
+      </w:pPr>
+      <w:rPr>
+        <w:rFonts w:ascii="Wingdings" w:hAnsi="Wingdings" w:hint="default"/>
+        <w:sz w:val="20"/>
+      </w:rPr>
+    </w:lvl>
+  </w:abstractNum>
+  <w:abstractNum w:abstractNumId="3" w15:restartNumberingAfterBreak="0">
     <w:nsid w:val="2A862304"/>
     <w:multiLevelType w:val="multilevel"/>
     <w:tmpl w:val="008E812A"/>
@@ -3188,7 +3871,7 @@
       </w:rPr>
     </w:lvl>
   </w:abstractNum>
-  <w:abstractNum w:abstractNumId="2" w15:restartNumberingAfterBreak="0">
+  <w:abstractNum w:abstractNumId="4" w15:restartNumberingAfterBreak="0">
     <w:nsid w:val="40E55346"/>
     <w:multiLevelType w:val="hybridMultilevel"/>
     <w:tmpl w:val="8D8CAF10"/>
@@ -3277,7 +3960,7 @@
       </w:pPr>
     </w:lvl>
   </w:abstractNum>
-  <w:abstractNum w:abstractNumId="3" w15:restartNumberingAfterBreak="0">
+  <w:abstractNum w:abstractNumId="5" w15:restartNumberingAfterBreak="0">
     <w:nsid w:val="44135841"/>
     <w:multiLevelType w:val="multilevel"/>
     <w:tmpl w:val="E086EE9A"/>
@@ -3390,7 +4073,7 @@
       </w:pPr>
     </w:lvl>
   </w:abstractNum>
-  <w:abstractNum w:abstractNumId="4" w15:restartNumberingAfterBreak="0">
+  <w:abstractNum w:abstractNumId="6" w15:restartNumberingAfterBreak="0">
     <w:nsid w:val="44650649"/>
     <w:multiLevelType w:val="hybridMultilevel"/>
     <w:tmpl w:val="8E8AB2EC"/>
@@ -3503,7 +4186,7 @@
       </w:rPr>
     </w:lvl>
   </w:abstractNum>
-  <w:abstractNum w:abstractNumId="5" w15:restartNumberingAfterBreak="0">
+  <w:abstractNum w:abstractNumId="7" w15:restartNumberingAfterBreak="0">
     <w:nsid w:val="467F4343"/>
     <w:multiLevelType w:val="multilevel"/>
     <w:tmpl w:val="5BF676AE"/>
@@ -3652,7 +4335,7 @@
       </w:rPr>
     </w:lvl>
   </w:abstractNum>
-  <w:abstractNum w:abstractNumId="6" w15:restartNumberingAfterBreak="0">
+  <w:abstractNum w:abstractNumId="8" w15:restartNumberingAfterBreak="0">
     <w:nsid w:val="5C840AAB"/>
     <w:multiLevelType w:val="hybridMultilevel"/>
     <w:tmpl w:val="FEC8DBFE"/>
@@ -3765,7 +4448,7 @@
       </w:rPr>
     </w:lvl>
   </w:abstractNum>
-  <w:abstractNum w:abstractNumId="7" w15:restartNumberingAfterBreak="0">
+  <w:abstractNum w:abstractNumId="9" w15:restartNumberingAfterBreak="0">
     <w:nsid w:val="63EE7EE2"/>
     <w:multiLevelType w:val="multilevel"/>
     <w:tmpl w:val="0B2E27CE"/>
@@ -3914,7 +4597,7 @@
       </w:rPr>
     </w:lvl>
   </w:abstractNum>
-  <w:abstractNum w:abstractNumId="8" w15:restartNumberingAfterBreak="0">
+  <w:abstractNum w:abstractNumId="10" w15:restartNumberingAfterBreak="0">
     <w:nsid w:val="6DD26FB7"/>
     <w:multiLevelType w:val="multilevel"/>
     <w:tmpl w:val="35CC5F7C"/>
@@ -4064,30 +4747,36 @@
     </w:lvl>
   </w:abstractNum>
   <w:num w:numId="1" w16cid:durableId="794324448">
+    <w:abstractNumId w:val="9"/>
+  </w:num>
+  <w:num w:numId="2" w16cid:durableId="1156140915">
+    <w:abstractNumId w:val="3"/>
+  </w:num>
+  <w:num w:numId="3" w16cid:durableId="902528554">
+    <w:abstractNumId w:val="6"/>
+  </w:num>
+  <w:num w:numId="4" w16cid:durableId="2056612419">
+    <w:abstractNumId w:val="8"/>
+  </w:num>
+  <w:num w:numId="5" w16cid:durableId="1980570542">
+    <w:abstractNumId w:val="1"/>
+  </w:num>
+  <w:num w:numId="6" w16cid:durableId="1441608574">
+    <w:abstractNumId w:val="10"/>
+  </w:num>
+  <w:num w:numId="7" w16cid:durableId="1026640751">
     <w:abstractNumId w:val="7"/>
   </w:num>
-  <w:num w:numId="2" w16cid:durableId="1156140915">
-    <w:abstractNumId w:val="1"/>
+  <w:num w:numId="8" w16cid:durableId="275062492">
+    <w:abstractNumId w:val="5"/>
   </w:num>
-  <w:num w:numId="3" w16cid:durableId="902528554">
+  <w:num w:numId="9" w16cid:durableId="1526482850">
     <w:abstractNumId w:val="4"/>
   </w:num>
-  <w:num w:numId="4" w16cid:durableId="2056612419">
-    <w:abstractNumId w:val="6"/>
-  </w:num>
-  <w:num w:numId="5" w16cid:durableId="1980570542">
+  <w:num w:numId="10" w16cid:durableId="1966306098">
     <w:abstractNumId w:val="0"/>
   </w:num>
-  <w:num w:numId="6" w16cid:durableId="1441608574">
-    <w:abstractNumId w:val="8"/>
-  </w:num>
-  <w:num w:numId="7" w16cid:durableId="1026640751">
-    <w:abstractNumId w:val="5"/>
-  </w:num>
-  <w:num w:numId="8" w16cid:durableId="275062492">
-    <w:abstractNumId w:val="3"/>
-  </w:num>
-  <w:num w:numId="9" w16cid:durableId="1526482850">
+  <w:num w:numId="11" w16cid:durableId="1995793990">
     <w:abstractNumId w:val="2"/>
   </w:num>
 </w:numbering>

</xml_diff>